<commit_message>
Adapts UseraccountView according to Melanie's feedback and extends user stories
</commit_message>
<xml_diff>
--- a/UserStoriesList.docx
+++ b/UserStoriesList.docx
@@ -1,10 +1,10 @@
 
 <file path=word/document.xml><?xml version="1.0" encoding="utf-8"?>
-<w:document xmlns:wpc="http://schemas.microsoft.com/office/word/2010/wordprocessingCanvas" xmlns:cx="http://schemas.microsoft.com/office/drawing/2014/chartex" xmlns:cx1="http://schemas.microsoft.com/office/drawing/2015/9/8/chartex" xmlns:cx2="http://schemas.microsoft.com/office/drawing/2015/10/21/chartex" xmlns:cx3="http://schemas.microsoft.com/office/drawing/2016/5/9/chartex" xmlns:cx4="http://schemas.microsoft.com/office/drawing/2016/5/10/chartex" xmlns:cx5="http://schemas.microsoft.com/office/drawing/2016/5/11/chartex" xmlns:mc="http://schemas.openxmlformats.org/markup-compatibility/2006" xmlns:o="urn:schemas-microsoft-com:office:office" xmlns:r="http://schemas.openxmlformats.org/officeDocument/2006/relationships" xmlns:m="http://schemas.openxmlformats.org/officeDocument/2006/math" xmlns:v="urn:schemas-microsoft-com:vml" xmlns:wp14="http://schemas.microsoft.com/office/word/2010/wordprocessingDrawing" xmlns:wp="http://schemas.openxmlformats.org/drawingml/2006/wordprocessingDrawing" xmlns:w10="urn:schemas-microsoft-com:office:word" xmlns:w="http://schemas.openxmlformats.org/wordprocessingml/2006/main" xmlns:w14="http://schemas.microsoft.com/office/word/2010/wordml" xmlns:w15="http://schemas.microsoft.com/office/word/2012/wordml" xmlns:w16se="http://schemas.microsoft.com/office/word/2015/wordml/symex" xmlns:wpg="http://schemas.microsoft.com/office/word/2010/wordprocessingGroup" xmlns:wpi="http://schemas.microsoft.com/office/word/2010/wordprocessingInk" xmlns:wne="http://schemas.microsoft.com/office/word/2006/wordml" xmlns:wps="http://schemas.microsoft.com/office/word/2010/wordprocessingShape" mc:Ignorable="w14 w15 w16se wp14">
+<w:document xmlns:wpc="http://schemas.microsoft.com/office/word/2010/wordprocessingCanvas" xmlns:mo="http://schemas.microsoft.com/office/mac/office/2008/main" xmlns:mc="http://schemas.openxmlformats.org/markup-compatibility/2006" xmlns:mv="urn:schemas-microsoft-com:mac:vml" xmlns:o="urn:schemas-microsoft-com:office:office" xmlns:r="http://schemas.openxmlformats.org/officeDocument/2006/relationships" xmlns:m="http://schemas.openxmlformats.org/officeDocument/2006/math" xmlns:v="urn:schemas-microsoft-com:vml" xmlns:wp14="http://schemas.microsoft.com/office/word/2010/wordprocessingDrawing" xmlns:wp="http://schemas.openxmlformats.org/drawingml/2006/wordprocessingDrawing" xmlns:w10="urn:schemas-microsoft-com:office:word" xmlns:w="http://schemas.openxmlformats.org/wordprocessingml/2006/main" xmlns:w14="http://schemas.microsoft.com/office/word/2010/wordml" xmlns:w15="http://schemas.microsoft.com/office/word/2012/wordml" xmlns:wpg="http://schemas.microsoft.com/office/word/2010/wordprocessingGroup" xmlns:wpi="http://schemas.microsoft.com/office/word/2010/wordprocessingInk" xmlns:wne="http://schemas.microsoft.com/office/word/2006/wordml" xmlns:wps="http://schemas.microsoft.com/office/word/2010/wordprocessingShape" mc:Ignorable="w14 w15 wp14">
   <w:body>
     <w:p>
       <w:pPr>
-        <w:pStyle w:val="berschrift1"/>
+        <w:pStyle w:val="Heading1"/>
       </w:pPr>
       <w:r>
         <w:t>Listing of User Stories for Msc Project Feedback-To-Feedback</w:t>
@@ -13,7 +13,7 @@
     <w:p/>
     <w:tbl>
       <w:tblPr>
-        <w:tblStyle w:val="Tabellenraster"/>
+        <w:tblStyle w:val="TableGrid"/>
         <w:tblW w:w="0" w:type="auto"/>
         <w:tblLook w:val="04A0" w:firstRow="1" w:lastRow="0" w:firstColumn="1" w:lastColumn="0" w:noHBand="0" w:noVBand="1"/>
       </w:tblPr>
@@ -234,7 +234,7 @@
           </w:p>
           <w:p>
             <w:pPr>
-              <w:pStyle w:val="Listenabsatz"/>
+              <w:pStyle w:val="ListParagraph"/>
               <w:numPr>
                 <w:ilvl w:val="0"/>
                 <w:numId w:val="1"/>
@@ -246,7 +246,7 @@
           </w:p>
           <w:p>
             <w:pPr>
-              <w:pStyle w:val="Listenabsatz"/>
+              <w:pStyle w:val="ListParagraph"/>
               <w:numPr>
                 <w:ilvl w:val="0"/>
                 <w:numId w:val="1"/>
@@ -258,7 +258,7 @@
           </w:p>
           <w:p>
             <w:pPr>
-              <w:pStyle w:val="Listenabsatz"/>
+              <w:pStyle w:val="ListParagraph"/>
               <w:numPr>
                 <w:ilvl w:val="0"/>
                 <w:numId w:val="1"/>
@@ -270,7 +270,7 @@
           </w:p>
           <w:p>
             <w:pPr>
-              <w:pStyle w:val="Listenabsatz"/>
+              <w:pStyle w:val="ListParagraph"/>
               <w:numPr>
                 <w:ilvl w:val="0"/>
                 <w:numId w:val="1"/>
@@ -282,7 +282,7 @@
           </w:p>
           <w:p>
             <w:pPr>
-              <w:pStyle w:val="Listenabsatz"/>
+              <w:pStyle w:val="ListParagraph"/>
               <w:numPr>
                 <w:ilvl w:val="0"/>
                 <w:numId w:val="1"/>
@@ -294,7 +294,7 @@
           </w:p>
           <w:p>
             <w:pPr>
-              <w:pStyle w:val="Listenabsatz"/>
+              <w:pStyle w:val="ListParagraph"/>
               <w:numPr>
                 <w:ilvl w:val="0"/>
                 <w:numId w:val="1"/>
@@ -334,7 +334,7 @@
           </w:p>
           <w:p>
             <w:pPr>
-              <w:pStyle w:val="Listenabsatz"/>
+              <w:pStyle w:val="ListParagraph"/>
               <w:numPr>
                 <w:ilvl w:val="0"/>
                 <w:numId w:val="1"/>
@@ -346,7 +346,7 @@
           </w:p>
           <w:p>
             <w:pPr>
-              <w:pStyle w:val="Listenabsatz"/>
+              <w:pStyle w:val="ListParagraph"/>
               <w:numPr>
                 <w:ilvl w:val="0"/>
                 <w:numId w:val="1"/>
@@ -358,7 +358,7 @@
           </w:p>
           <w:p>
             <w:pPr>
-              <w:pStyle w:val="Listenabsatz"/>
+              <w:pStyle w:val="ListParagraph"/>
               <w:numPr>
                 <w:ilvl w:val="0"/>
                 <w:numId w:val="1"/>
@@ -370,7 +370,7 @@
           </w:p>
           <w:p>
             <w:pPr>
-              <w:pStyle w:val="Listenabsatz"/>
+              <w:pStyle w:val="ListParagraph"/>
               <w:numPr>
                 <w:ilvl w:val="0"/>
                 <w:numId w:val="1"/>
@@ -382,7 +382,7 @@
           </w:p>
           <w:p>
             <w:pPr>
-              <w:pStyle w:val="Listenabsatz"/>
+              <w:pStyle w:val="ListParagraph"/>
               <w:numPr>
                 <w:ilvl w:val="0"/>
                 <w:numId w:val="1"/>
@@ -422,7 +422,7 @@
           </w:p>
           <w:p>
             <w:pPr>
-              <w:pStyle w:val="Listenabsatz"/>
+              <w:pStyle w:val="ListParagraph"/>
               <w:numPr>
                 <w:ilvl w:val="0"/>
                 <w:numId w:val="1"/>
@@ -434,7 +434,7 @@
           </w:p>
           <w:p>
             <w:pPr>
-              <w:pStyle w:val="Listenabsatz"/>
+              <w:pStyle w:val="ListParagraph"/>
               <w:numPr>
                 <w:ilvl w:val="0"/>
                 <w:numId w:val="1"/>
@@ -474,7 +474,7 @@
           </w:p>
           <w:p>
             <w:pPr>
-              <w:pStyle w:val="Listenabsatz"/>
+              <w:pStyle w:val="ListParagraph"/>
               <w:numPr>
                 <w:ilvl w:val="0"/>
                 <w:numId w:val="1"/>
@@ -486,7 +486,7 @@
           </w:p>
           <w:p>
             <w:pPr>
-              <w:pStyle w:val="Listenabsatz"/>
+              <w:pStyle w:val="ListParagraph"/>
               <w:numPr>
                 <w:ilvl w:val="0"/>
                 <w:numId w:val="1"/>
@@ -496,173 +496,304 @@
               <w:lastRenderedPageBreak/>
               <w:t>Frequency of status reports</w:t>
             </w:r>
+          </w:p>
+        </w:tc>
+        <w:tc>
+          <w:tcPr>
+            <w:tcW w:w="3132" w:type="dxa"/>
+          </w:tcPr>
+          <w:p/>
+        </w:tc>
+      </w:tr>
+      <w:tr>
+        <w:tc>
+          <w:tcPr>
+            <w:tcW w:w="3132" w:type="dxa"/>
+          </w:tcPr>
+          <w:p>
+            <w:r>
+              <w:lastRenderedPageBreak/>
+              <w:t>End User</w:t>
+            </w:r>
+          </w:p>
+        </w:tc>
+        <w:tc>
+          <w:tcPr>
+            <w:tcW w:w="3132" w:type="dxa"/>
+          </w:tcPr>
+          <w:p>
+            <w:r>
+              <w:t>I want to change the settings of my feedback with options to</w:t>
+            </w:r>
+          </w:p>
+          <w:p>
+            <w:pPr>
+              <w:pStyle w:val="ListParagraph"/>
+              <w:numPr>
+                <w:ilvl w:val="0"/>
+                <w:numId w:val="1"/>
+              </w:numPr>
+            </w:pPr>
+            <w:r>
+              <w:t>change feedback channel</w:t>
+            </w:r>
+          </w:p>
+          <w:p>
+            <w:pPr>
+              <w:pStyle w:val="ListParagraph"/>
+              <w:numPr>
+                <w:ilvl w:val="0"/>
+                <w:numId w:val="1"/>
+              </w:numPr>
+            </w:pPr>
+            <w:r>
+              <w:t>visibility of feedback</w:t>
+            </w:r>
+          </w:p>
+          <w:p>
+            <w:pPr>
+              <w:pStyle w:val="ListParagraph"/>
+            </w:pPr>
+            <w:r>
+              <w:t>Constraint: once a feedback is public this cannot be undone</w:t>
+            </w:r>
+          </w:p>
+        </w:tc>
+        <w:tc>
+          <w:tcPr>
+            <w:tcW w:w="3132" w:type="dxa"/>
+          </w:tcPr>
+          <w:p/>
+        </w:tc>
+      </w:tr>
+      <w:tr>
+        <w:tc>
+          <w:tcPr>
+            <w:tcW w:w="3132" w:type="dxa"/>
+          </w:tcPr>
+          <w:p>
+            <w:r>
+              <w:t>End User</w:t>
+            </w:r>
+          </w:p>
+        </w:tc>
+        <w:tc>
+          <w:tcPr>
+            <w:tcW w:w="3132" w:type="dxa"/>
+          </w:tcPr>
+          <w:p>
+            <w:r>
+              <w:t xml:space="preserve">I want </w:t>
+            </w:r>
+            <w:r>
+              <w:t>to see the full details of the feedback I sent</w:t>
+            </w:r>
+          </w:p>
+        </w:tc>
+        <w:tc>
+          <w:tcPr>
+            <w:tcW w:w="3132" w:type="dxa"/>
+          </w:tcPr>
+          <w:p/>
+        </w:tc>
+      </w:tr>
+      <w:tr>
+        <w:tc>
+          <w:tcPr>
+            <w:tcW w:w="3132" w:type="dxa"/>
+          </w:tcPr>
+          <w:p>
+            <w:r>
+              <w:t>End User</w:t>
+            </w:r>
+          </w:p>
+        </w:tc>
+        <w:tc>
+          <w:tcPr>
+            <w:tcW w:w="3132" w:type="dxa"/>
+          </w:tcPr>
+          <w:p>
+            <w:r>
+              <w:t>I want to enforce the conversation with the company with the following restrictions:</w:t>
+            </w:r>
+          </w:p>
+          <w:p>
+            <w:pPr>
+              <w:pStyle w:val="ListParagraph"/>
+              <w:numPr>
+                <w:ilvl w:val="0"/>
+                <w:numId w:val="1"/>
+              </w:numPr>
+            </w:pPr>
+            <w:r>
+              <w:t>it should be related to the feedback I sent</w:t>
+            </w:r>
+          </w:p>
+          <w:p>
+            <w:pPr>
+              <w:pStyle w:val="ListParagraph"/>
+              <w:numPr>
+                <w:ilvl w:val="0"/>
+                <w:numId w:val="1"/>
+              </w:numPr>
+            </w:pPr>
+            <w:r>
+              <w:t>it is possible to start a conversation without previous contact of the company</w:t>
+            </w:r>
+          </w:p>
+        </w:tc>
+        <w:tc>
+          <w:tcPr>
+            <w:tcW w:w="3132" w:type="dxa"/>
+          </w:tcPr>
+          <w:p/>
+        </w:tc>
+      </w:tr>
+      <w:tr>
+        <w:tc>
+          <w:tcPr>
+            <w:tcW w:w="3132" w:type="dxa"/>
+          </w:tcPr>
+          <w:p>
+            <w:r>
+              <w:t>End User</w:t>
+            </w:r>
+          </w:p>
+        </w:tc>
+        <w:tc>
+          <w:tcPr>
+            <w:tcW w:w="3132" w:type="dxa"/>
+          </w:tcPr>
+          <w:p>
+            <w:r>
+              <w:t>I want a notification once a feedback from the company is available</w:t>
+            </w:r>
+          </w:p>
+        </w:tc>
+        <w:tc>
+          <w:tcPr>
+            <w:tcW w:w="3132" w:type="dxa"/>
+          </w:tcPr>
+          <w:p/>
+        </w:tc>
+      </w:tr>
+      <w:tr>
+        <w:trPr>
+          <w:trHeight w:val="571"/>
+        </w:trPr>
+        <w:tc>
+          <w:tcPr>
+            <w:tcW w:w="3132" w:type="dxa"/>
+          </w:tcPr>
+          <w:p>
+            <w:r>
+              <w:t>Company</w:t>
+            </w:r>
+          </w:p>
+        </w:tc>
+        <w:tc>
+          <w:tcPr>
+            <w:tcW w:w="3132" w:type="dxa"/>
+          </w:tcPr>
+          <w:p>
+            <w:r>
+              <w:t>I want be able to merge feedbacks for the same topics</w:t>
+            </w:r>
+          </w:p>
+        </w:tc>
+        <w:tc>
+          <w:tcPr>
+            <w:tcW w:w="3132" w:type="dxa"/>
+          </w:tcPr>
+          <w:p/>
+        </w:tc>
+      </w:tr>
+      <w:tr>
+        <w:tc>
+          <w:tcPr>
+            <w:tcW w:w="3132" w:type="dxa"/>
+          </w:tcPr>
+          <w:p>
+            <w:r>
+              <w:t>Company</w:t>
+            </w:r>
+          </w:p>
+        </w:tc>
+        <w:tc>
+          <w:tcPr>
+            <w:tcW w:w="3132" w:type="dxa"/>
+          </w:tcPr>
+          <w:p>
+            <w:r>
+              <w:t>I want to delete or ban inappropriate comments and feedbacks that contain the following information:</w:t>
+            </w:r>
+          </w:p>
+          <w:p>
+            <w:pPr>
+              <w:pStyle w:val="ListParagraph"/>
+              <w:numPr>
+                <w:ilvl w:val="0"/>
+                <w:numId w:val="1"/>
+              </w:numPr>
+            </w:pPr>
+            <w:r>
+              <w:t>insults, usage of inappropriate language</w:t>
+            </w:r>
+          </w:p>
+          <w:p>
+            <w:pPr>
+              <w:pStyle w:val="ListParagraph"/>
+              <w:numPr>
+                <w:ilvl w:val="0"/>
+                <w:numId w:val="1"/>
+              </w:numPr>
+            </w:pPr>
+            <w:r>
+              <w:t>insults, spam, adverts or feedbacks that could damage company name and popularity</w:t>
+            </w:r>
+          </w:p>
+          <w:p>
+            <w:pPr>
+              <w:pStyle w:val="ListParagraph"/>
+              <w:numPr>
+                <w:ilvl w:val="0"/>
+                <w:numId w:val="1"/>
+              </w:numPr>
+            </w:pPr>
+            <w:r>
+              <w:t>comments not complying with company policy</w:t>
+            </w:r>
+          </w:p>
+        </w:tc>
+        <w:tc>
+          <w:tcPr>
+            <w:tcW w:w="3132" w:type="dxa"/>
+          </w:tcPr>
+          <w:p/>
+        </w:tc>
+      </w:tr>
+      <w:tr>
+        <w:tc>
+          <w:tcPr>
+            <w:tcW w:w="3132" w:type="dxa"/>
+          </w:tcPr>
+          <w:p>
+            <w:r>
+              <w:t>Company</w:t>
+            </w:r>
+          </w:p>
+        </w:tc>
+        <w:tc>
+          <w:tcPr>
+            <w:tcW w:w="3132" w:type="dxa"/>
+          </w:tcPr>
+          <w:p>
+            <w:r>
+              <w:t>I want be able to block/stop conversation in a feedback thread</w:t>
+            </w:r>
             <w:bookmarkStart w:id="0" w:name="_GoBack"/>
             <w:bookmarkEnd w:id="0"/>
           </w:p>
-        </w:tc>
-        <w:tc>
-          <w:tcPr>
-            <w:tcW w:w="3132" w:type="dxa"/>
-          </w:tcPr>
-          <w:p/>
-        </w:tc>
-      </w:tr>
-      <w:tr>
-        <w:tc>
-          <w:tcPr>
-            <w:tcW w:w="3132" w:type="dxa"/>
-          </w:tcPr>
-          <w:p>
-            <w:r>
-              <w:t>End User</w:t>
-            </w:r>
-          </w:p>
-        </w:tc>
-        <w:tc>
-          <w:tcPr>
-            <w:tcW w:w="3132" w:type="dxa"/>
-          </w:tcPr>
-          <w:p/>
-        </w:tc>
-        <w:tc>
-          <w:tcPr>
-            <w:tcW w:w="3132" w:type="dxa"/>
-          </w:tcPr>
-          <w:p/>
-        </w:tc>
-      </w:tr>
-      <w:tr>
-        <w:tc>
-          <w:tcPr>
-            <w:tcW w:w="3132" w:type="dxa"/>
-          </w:tcPr>
-          <w:p>
-            <w:r>
-              <w:t>End User</w:t>
-            </w:r>
-          </w:p>
-        </w:tc>
-        <w:tc>
-          <w:tcPr>
-            <w:tcW w:w="3132" w:type="dxa"/>
-          </w:tcPr>
-          <w:p/>
-        </w:tc>
-        <w:tc>
-          <w:tcPr>
-            <w:tcW w:w="3132" w:type="dxa"/>
-          </w:tcPr>
-          <w:p/>
-        </w:tc>
-      </w:tr>
-      <w:tr>
-        <w:tc>
-          <w:tcPr>
-            <w:tcW w:w="3132" w:type="dxa"/>
-          </w:tcPr>
-          <w:p>
-            <w:r>
-              <w:t>End User</w:t>
-            </w:r>
-          </w:p>
-        </w:tc>
-        <w:tc>
-          <w:tcPr>
-            <w:tcW w:w="3132" w:type="dxa"/>
-          </w:tcPr>
-          <w:p/>
-        </w:tc>
-        <w:tc>
-          <w:tcPr>
-            <w:tcW w:w="3132" w:type="dxa"/>
-          </w:tcPr>
-          <w:p/>
-        </w:tc>
-      </w:tr>
-      <w:tr>
-        <w:tc>
-          <w:tcPr>
-            <w:tcW w:w="3132" w:type="dxa"/>
-          </w:tcPr>
-          <w:p>
-            <w:r>
-              <w:t>End User</w:t>
-            </w:r>
-          </w:p>
-        </w:tc>
-        <w:tc>
-          <w:tcPr>
-            <w:tcW w:w="3132" w:type="dxa"/>
-          </w:tcPr>
-          <w:p/>
-        </w:tc>
-        <w:tc>
-          <w:tcPr>
-            <w:tcW w:w="3132" w:type="dxa"/>
-          </w:tcPr>
-          <w:p/>
-        </w:tc>
-      </w:tr>
-      <w:tr>
-        <w:tc>
-          <w:tcPr>
-            <w:tcW w:w="3132" w:type="dxa"/>
-          </w:tcPr>
-          <w:p>
-            <w:r>
-              <w:t>End User</w:t>
-            </w:r>
-          </w:p>
-        </w:tc>
-        <w:tc>
-          <w:tcPr>
-            <w:tcW w:w="3132" w:type="dxa"/>
-          </w:tcPr>
-          <w:p/>
-        </w:tc>
-        <w:tc>
-          <w:tcPr>
-            <w:tcW w:w="3132" w:type="dxa"/>
-          </w:tcPr>
-          <w:p/>
-        </w:tc>
-      </w:tr>
-      <w:tr>
-        <w:tc>
-          <w:tcPr>
-            <w:tcW w:w="3132" w:type="dxa"/>
-          </w:tcPr>
-          <w:p>
-            <w:r>
-              <w:t>End User</w:t>
-            </w:r>
-          </w:p>
-        </w:tc>
-        <w:tc>
-          <w:tcPr>
-            <w:tcW w:w="3132" w:type="dxa"/>
-          </w:tcPr>
-          <w:p/>
-        </w:tc>
-        <w:tc>
-          <w:tcPr>
-            <w:tcW w:w="3132" w:type="dxa"/>
-          </w:tcPr>
-          <w:p/>
-        </w:tc>
-      </w:tr>
-      <w:tr>
-        <w:tc>
-          <w:tcPr>
-            <w:tcW w:w="3132" w:type="dxa"/>
-          </w:tcPr>
-          <w:p/>
-        </w:tc>
-        <w:tc>
-          <w:tcPr>
-            <w:tcW w:w="3132" w:type="dxa"/>
-          </w:tcPr>
-          <w:p/>
         </w:tc>
         <w:tc>
           <w:tcPr>
@@ -745,8 +876,8 @@
 </file>
 
 <file path=word/numbering.xml><?xml version="1.0" encoding="utf-8"?>
-<w:numbering xmlns:wpc="http://schemas.microsoft.com/office/word/2010/wordprocessingCanvas" xmlns:cx="http://schemas.microsoft.com/office/drawing/2014/chartex" xmlns:cx1="http://schemas.microsoft.com/office/drawing/2015/9/8/chartex" xmlns:cx2="http://schemas.microsoft.com/office/drawing/2015/10/21/chartex" xmlns:cx3="http://schemas.microsoft.com/office/drawing/2016/5/9/chartex" xmlns:cx4="http://schemas.microsoft.com/office/drawing/2016/5/10/chartex" xmlns:cx5="http://schemas.microsoft.com/office/drawing/2016/5/11/chartex" xmlns:mc="http://schemas.openxmlformats.org/markup-compatibility/2006" xmlns:o="urn:schemas-microsoft-com:office:office" xmlns:r="http://schemas.openxmlformats.org/officeDocument/2006/relationships" xmlns:m="http://schemas.openxmlformats.org/officeDocument/2006/math" xmlns:v="urn:schemas-microsoft-com:vml" xmlns:wp14="http://schemas.microsoft.com/office/word/2010/wordprocessingDrawing" xmlns:wp="http://schemas.openxmlformats.org/drawingml/2006/wordprocessingDrawing" xmlns:w10="urn:schemas-microsoft-com:office:word" xmlns:w="http://schemas.openxmlformats.org/wordprocessingml/2006/main" xmlns:w14="http://schemas.microsoft.com/office/word/2010/wordml" xmlns:w15="http://schemas.microsoft.com/office/word/2012/wordml" xmlns:w16se="http://schemas.microsoft.com/office/word/2015/wordml/symex" xmlns:wpg="http://schemas.microsoft.com/office/word/2010/wordprocessingGroup" xmlns:wpi="http://schemas.microsoft.com/office/word/2010/wordprocessingInk" xmlns:wne="http://schemas.microsoft.com/office/word/2006/wordml" xmlns:wps="http://schemas.microsoft.com/office/word/2010/wordprocessingShape" mc:Ignorable="w14 w15 w16se wp14">
-  <w:abstractNum w:abstractNumId="0" w15:restartNumberingAfterBreak="0">
+<w:numbering xmlns:wpc="http://schemas.microsoft.com/office/word/2010/wordprocessingCanvas" xmlns:mo="http://schemas.microsoft.com/office/mac/office/2008/main" xmlns:mc="http://schemas.openxmlformats.org/markup-compatibility/2006" xmlns:mv="urn:schemas-microsoft-com:mac:vml" xmlns:o="urn:schemas-microsoft-com:office:office" xmlns:r="http://schemas.openxmlformats.org/officeDocument/2006/relationships" xmlns:m="http://schemas.openxmlformats.org/officeDocument/2006/math" xmlns:v="urn:schemas-microsoft-com:vml" xmlns:wp14="http://schemas.microsoft.com/office/word/2010/wordprocessingDrawing" xmlns:wp="http://schemas.openxmlformats.org/drawingml/2006/wordprocessingDrawing" xmlns:w10="urn:schemas-microsoft-com:office:word" xmlns:w="http://schemas.openxmlformats.org/wordprocessingml/2006/main" xmlns:w14="http://schemas.microsoft.com/office/word/2010/wordml" xmlns:w15="http://schemas.microsoft.com/office/word/2012/wordml" xmlns:wpg="http://schemas.microsoft.com/office/word/2010/wordprocessingGroup" xmlns:wpi="http://schemas.microsoft.com/office/word/2010/wordprocessingInk" xmlns:wne="http://schemas.microsoft.com/office/word/2006/wordml" xmlns:wps="http://schemas.microsoft.com/office/word/2010/wordprocessingShape" mc:Ignorable="w14 w15 wp14">
+  <w:abstractNum w:abstractNumId="0">
     <w:nsid w:val="16CC34B0"/>
     <w:multiLevelType w:val="hybridMultilevel"/>
     <w:tmpl w:val="C9904E60"/>
@@ -866,7 +997,7 @@
 </file>
 
 <file path=word/styles.xml><?xml version="1.0" encoding="utf-8"?>
-<w:styles xmlns:mc="http://schemas.openxmlformats.org/markup-compatibility/2006" xmlns:r="http://schemas.openxmlformats.org/officeDocument/2006/relationships" xmlns:w="http://schemas.openxmlformats.org/wordprocessingml/2006/main" xmlns:w14="http://schemas.microsoft.com/office/word/2010/wordml" xmlns:w15="http://schemas.microsoft.com/office/word/2012/wordml" xmlns:w16se="http://schemas.microsoft.com/office/word/2015/wordml/symex" mc:Ignorable="w14 w15 w16se">
+<w:styles xmlns:mc="http://schemas.openxmlformats.org/markup-compatibility/2006" xmlns:r="http://schemas.openxmlformats.org/officeDocument/2006/relationships" xmlns:w="http://schemas.openxmlformats.org/wordprocessingml/2006/main" xmlns:w14="http://schemas.microsoft.com/office/word/2010/wordml" xmlns:w15="http://schemas.microsoft.com/office/word/2012/wordml" mc:Ignorable="w14 w15">
   <w:docDefaults>
     <w:rPrDefault>
       <w:rPr>
@@ -882,7 +1013,7 @@
       </w:pPr>
     </w:pPrDefault>
   </w:docDefaults>
-  <w:latentStyles w:defLockedState="0" w:defUIPriority="99" w:defSemiHidden="0" w:defUnhideWhenUsed="0" w:defQFormat="0" w:count="374">
+  <w:latentStyles w:defLockedState="0" w:defUIPriority="99" w:defSemiHidden="0" w:defUnhideWhenUsed="0" w:defQFormat="0" w:count="382">
     <w:lsdException w:name="Normal" w:uiPriority="0" w:qFormat="1"/>
     <w:lsdException w:name="heading 1" w:uiPriority="9" w:qFormat="1"/>
     <w:lsdException w:name="heading 2" w:semiHidden="1" w:uiPriority="9" w:unhideWhenUsed="1" w:qFormat="1"/>
@@ -1256,17 +1387,16 @@
     <w:lsdException w:name="List Table 7 Colorful Accent 6" w:uiPriority="52"/>
     <w:lsdException w:name="Mention" w:semiHidden="1" w:unhideWhenUsed="1"/>
     <w:lsdException w:name="Smart Hyperlink" w:semiHidden="1" w:unhideWhenUsed="1"/>
-    <w:lsdException w:name="Hashtag" w:semiHidden="1" w:unhideWhenUsed="1"/>
   </w:latentStyles>
-  <w:style w:type="paragraph" w:default="1" w:styleId="Standard">
+  <w:style w:type="paragraph" w:default="1" w:styleId="Normal">
     <w:name w:val="Normal"/>
     <w:qFormat/>
   </w:style>
-  <w:style w:type="paragraph" w:styleId="berschrift1">
+  <w:style w:type="paragraph" w:styleId="Heading1">
     <w:name w:val="heading 1"/>
-    <w:basedOn w:val="Standard"/>
-    <w:next w:val="Standard"/>
-    <w:link w:val="berschrift1Zchn"/>
+    <w:basedOn w:val="Normal"/>
+    <w:next w:val="Normal"/>
+    <w:link w:val="Heading1Char"/>
     <w:uiPriority w:val="9"/>
     <w:qFormat/>
     <w:rsid w:val="00A6608B"/>
@@ -1283,13 +1413,13 @@
       <w:szCs w:val="32"/>
     </w:rPr>
   </w:style>
-  <w:style w:type="character" w:default="1" w:styleId="Absatz-Standardschriftart">
+  <w:style w:type="character" w:default="1" w:styleId="DefaultParagraphFont">
     <w:name w:val="Default Paragraph Font"/>
     <w:uiPriority w:val="1"/>
     <w:semiHidden/>
     <w:unhideWhenUsed/>
   </w:style>
-  <w:style w:type="table" w:default="1" w:styleId="NormaleTabelle">
+  <w:style w:type="table" w:default="1" w:styleId="TableNormal">
     <w:name w:val="Normal Table"/>
     <w:uiPriority w:val="99"/>
     <w:semiHidden/>
@@ -1304,16 +1434,16 @@
       </w:tblCellMar>
     </w:tblPr>
   </w:style>
-  <w:style w:type="numbering" w:default="1" w:styleId="KeineListe">
+  <w:style w:type="numbering" w:default="1" w:styleId="NoList">
     <w:name w:val="No List"/>
     <w:uiPriority w:val="99"/>
     <w:semiHidden/>
     <w:unhideWhenUsed/>
   </w:style>
-  <w:style w:type="character" w:customStyle="1" w:styleId="berschrift1Zchn">
-    <w:name w:val="Überschrift 1 Zchn"/>
-    <w:basedOn w:val="Absatz-Standardschriftart"/>
-    <w:link w:val="berschrift1"/>
+  <w:style w:type="character" w:customStyle="1" w:styleId="Heading1Char">
+    <w:name w:val="Heading 1 Char"/>
+    <w:basedOn w:val="DefaultParagraphFont"/>
+    <w:link w:val="Heading1"/>
     <w:uiPriority w:val="9"/>
     <w:rsid w:val="00A6608B"/>
     <w:rPr>
@@ -1323,15 +1453,16 @@
       <w:szCs w:val="32"/>
     </w:rPr>
   </w:style>
-  <w:style w:type="table" w:styleId="Tabellenraster">
+  <w:style w:type="table" w:styleId="TableGrid">
     <w:name w:val="Table Grid"/>
-    <w:basedOn w:val="NormaleTabelle"/>
+    <w:basedOn w:val="TableNormal"/>
     <w:uiPriority w:val="39"/>
     <w:rsid w:val="006C1A5C"/>
     <w:pPr>
       <w:spacing w:after="0" w:line="240" w:lineRule="auto"/>
     </w:pPr>
     <w:tblPr>
+      <w:tblInd w:w="0" w:type="dxa"/>
       <w:tblBorders>
         <w:top w:val="single" w:sz="4" w:space="0" w:color="auto"/>
         <w:left w:val="single" w:sz="4" w:space="0" w:color="auto"/>
@@ -1340,11 +1471,17 @@
         <w:insideH w:val="single" w:sz="4" w:space="0" w:color="auto"/>
         <w:insideV w:val="single" w:sz="4" w:space="0" w:color="auto"/>
       </w:tblBorders>
+      <w:tblCellMar>
+        <w:top w:w="0" w:type="dxa"/>
+        <w:left w:w="108" w:type="dxa"/>
+        <w:bottom w:w="0" w:type="dxa"/>
+        <w:right w:w="108" w:type="dxa"/>
+      </w:tblCellMar>
     </w:tblPr>
   </w:style>
-  <w:style w:type="paragraph" w:styleId="Listenabsatz">
+  <w:style w:type="paragraph" w:styleId="ListParagraph">
     <w:name w:val="List Paragraph"/>
-    <w:basedOn w:val="Standard"/>
+    <w:basedOn w:val="Normal"/>
     <w:uiPriority w:val="34"/>
     <w:qFormat/>
     <w:rsid w:val="00D439A1"/>

</xml_diff>

<commit_message>
adjusted and extended user stories
</commit_message>
<xml_diff>
--- a/UserStoriesList.docx
+++ b/UserStoriesList.docx
@@ -1,10 +1,10 @@
 
 <file path=word/document.xml><?xml version="1.0" encoding="utf-8"?>
-<w:document xmlns:wpc="http://schemas.microsoft.com/office/word/2010/wordprocessingCanvas" xmlns:mo="http://schemas.microsoft.com/office/mac/office/2008/main" xmlns:mc="http://schemas.openxmlformats.org/markup-compatibility/2006" xmlns:mv="urn:schemas-microsoft-com:mac:vml" xmlns:o="urn:schemas-microsoft-com:office:office" xmlns:r="http://schemas.openxmlformats.org/officeDocument/2006/relationships" xmlns:m="http://schemas.openxmlformats.org/officeDocument/2006/math" xmlns:v="urn:schemas-microsoft-com:vml" xmlns:wp14="http://schemas.microsoft.com/office/word/2010/wordprocessingDrawing" xmlns:wp="http://schemas.openxmlformats.org/drawingml/2006/wordprocessingDrawing" xmlns:w10="urn:schemas-microsoft-com:office:word" xmlns:w="http://schemas.openxmlformats.org/wordprocessingml/2006/main" xmlns:w14="http://schemas.microsoft.com/office/word/2010/wordml" xmlns:w15="http://schemas.microsoft.com/office/word/2012/wordml" xmlns:wpg="http://schemas.microsoft.com/office/word/2010/wordprocessingGroup" xmlns:wpi="http://schemas.microsoft.com/office/word/2010/wordprocessingInk" xmlns:wne="http://schemas.microsoft.com/office/word/2006/wordml" xmlns:wps="http://schemas.microsoft.com/office/word/2010/wordprocessingShape" mc:Ignorable="w14 w15 wp14">
+<w:document xmlns:wpc="http://schemas.microsoft.com/office/word/2010/wordprocessingCanvas" xmlns:cx="http://schemas.microsoft.com/office/drawing/2014/chartex" xmlns:cx1="http://schemas.microsoft.com/office/drawing/2015/9/8/chartex" xmlns:cx2="http://schemas.microsoft.com/office/drawing/2015/10/21/chartex" xmlns:cx3="http://schemas.microsoft.com/office/drawing/2016/5/9/chartex" xmlns:cx4="http://schemas.microsoft.com/office/drawing/2016/5/10/chartex" xmlns:cx5="http://schemas.microsoft.com/office/drawing/2016/5/11/chartex" xmlns:mc="http://schemas.openxmlformats.org/markup-compatibility/2006" xmlns:o="urn:schemas-microsoft-com:office:office" xmlns:r="http://schemas.openxmlformats.org/officeDocument/2006/relationships" xmlns:m="http://schemas.openxmlformats.org/officeDocument/2006/math" xmlns:v="urn:schemas-microsoft-com:vml" xmlns:wp14="http://schemas.microsoft.com/office/word/2010/wordprocessingDrawing" xmlns:wp="http://schemas.openxmlformats.org/drawingml/2006/wordprocessingDrawing" xmlns:w10="urn:schemas-microsoft-com:office:word" xmlns:w="http://schemas.openxmlformats.org/wordprocessingml/2006/main" xmlns:w14="http://schemas.microsoft.com/office/word/2010/wordml" xmlns:w15="http://schemas.microsoft.com/office/word/2012/wordml" xmlns:w16se="http://schemas.microsoft.com/office/word/2015/wordml/symex" xmlns:wpg="http://schemas.microsoft.com/office/word/2010/wordprocessingGroup" xmlns:wpi="http://schemas.microsoft.com/office/word/2010/wordprocessingInk" xmlns:wne="http://schemas.microsoft.com/office/word/2006/wordml" xmlns:wps="http://schemas.microsoft.com/office/word/2010/wordprocessingShape" mc:Ignorable="w14 w15 w16se wp14">
   <w:body>
     <w:p>
       <w:pPr>
-        <w:pStyle w:val="Heading1"/>
+        <w:pStyle w:val="berschrift1"/>
       </w:pPr>
       <w:r>
         <w:t>Listing of User Stories for Msc Project Feedback-To-Feedback</w:t>
@@ -13,19 +13,40 @@
     <w:p/>
     <w:tbl>
       <w:tblPr>
-        <w:tblStyle w:val="TableGrid"/>
+        <w:tblStyle w:val="Tabellenraster"/>
         <w:tblW w:w="0" w:type="auto"/>
         <w:tblLook w:val="04A0" w:firstRow="1" w:lastRow="0" w:firstColumn="1" w:lastColumn="0" w:noHBand="0" w:noVBand="1"/>
       </w:tblPr>
       <w:tblGrid>
-        <w:gridCol w:w="3132"/>
-        <w:gridCol w:w="3132"/>
-        <w:gridCol w:w="3132"/>
+        <w:gridCol w:w="672"/>
+        <w:gridCol w:w="2438"/>
+        <w:gridCol w:w="3075"/>
+        <w:gridCol w:w="1831"/>
+        <w:gridCol w:w="1380"/>
       </w:tblGrid>
       <w:tr>
         <w:tc>
           <w:tcPr>
-            <w:tcW w:w="3132" w:type="dxa"/>
+            <w:tcW w:w="672" w:type="dxa"/>
+            <w:shd w:val="clear" w:color="auto" w:fill="B4C6E7" w:themeFill="accent1" w:themeFillTint="66"/>
+          </w:tcPr>
+          <w:p>
+            <w:pPr>
+              <w:rPr>
+                <w:b/>
+              </w:rPr>
+            </w:pPr>
+            <w:r>
+              <w:rPr>
+                <w:b/>
+              </w:rPr>
+              <w:t>ID</w:t>
+            </w:r>
+          </w:p>
+        </w:tc>
+        <w:tc>
+          <w:tcPr>
+            <w:tcW w:w="2438" w:type="dxa"/>
             <w:shd w:val="clear" w:color="auto" w:fill="B4C6E7" w:themeFill="accent1" w:themeFillTint="66"/>
           </w:tcPr>
           <w:p>
@@ -40,11 +61,13 @@
               </w:rPr>
               <w:t>Stakeholder</w:t>
             </w:r>
-          </w:p>
-        </w:tc>
-        <w:tc>
-          <w:tcPr>
-            <w:tcW w:w="3132" w:type="dxa"/>
+            <w:bookmarkStart w:id="0" w:name="_GoBack"/>
+            <w:bookmarkEnd w:id="0"/>
+          </w:p>
+        </w:tc>
+        <w:tc>
+          <w:tcPr>
+            <w:tcW w:w="3075" w:type="dxa"/>
             <w:shd w:val="clear" w:color="auto" w:fill="B4C6E7" w:themeFill="accent1" w:themeFillTint="66"/>
           </w:tcPr>
           <w:p>
@@ -63,7 +86,7 @@
         </w:tc>
         <w:tc>
           <w:tcPr>
-            <w:tcW w:w="3132" w:type="dxa"/>
+            <w:tcW w:w="1831" w:type="dxa"/>
             <w:shd w:val="clear" w:color="auto" w:fill="B4C6E7" w:themeFill="accent1" w:themeFillTint="66"/>
           </w:tcPr>
           <w:p>
@@ -80,35 +103,74 @@
             </w:r>
           </w:p>
         </w:tc>
+        <w:tc>
+          <w:tcPr>
+            <w:tcW w:w="1380" w:type="dxa"/>
+            <w:shd w:val="clear" w:color="auto" w:fill="B4C6E7" w:themeFill="accent1" w:themeFillTint="66"/>
+          </w:tcPr>
+          <w:p>
+            <w:pPr>
+              <w:rPr>
+                <w:b/>
+              </w:rPr>
+            </w:pPr>
+            <w:r>
+              <w:rPr>
+                <w:b/>
+              </w:rPr>
+              <w:t>Category</w:t>
+            </w:r>
+          </w:p>
+        </w:tc>
       </w:tr>
       <w:tr>
         <w:tc>
           <w:tcPr>
-            <w:tcW w:w="3132" w:type="dxa"/>
-          </w:tcPr>
-          <w:p>
-            <w:r>
-              <w:t>Use Cases (Siemens, ATOS,SenerCon,PTV,…)</w:t>
-            </w:r>
-          </w:p>
-        </w:tc>
-        <w:tc>
-          <w:tcPr>
-            <w:tcW w:w="3132" w:type="dxa"/>
-          </w:tcPr>
-          <w:p>
-            <w:r>
-              <w:t>Getting a FTF solution that fits their existing design and is connected to their tools with easy integration.</w:t>
-            </w:r>
-          </w:p>
-        </w:tc>
-        <w:tc>
-          <w:tcPr>
-            <w:tcW w:w="3132" w:type="dxa"/>
-          </w:tcPr>
-          <w:p>
-            <w:r>
-              <w:t>medium</w:t>
+            <w:tcW w:w="672" w:type="dxa"/>
+          </w:tcPr>
+          <w:p>
+            <w:r>
+              <w:t>2</w:t>
+            </w:r>
+          </w:p>
+        </w:tc>
+        <w:tc>
+          <w:tcPr>
+            <w:tcW w:w="2438" w:type="dxa"/>
+          </w:tcPr>
+          <w:p>
+            <w:r>
+              <w:t>Affiliating Supersede WPs</w:t>
+            </w:r>
+          </w:p>
+        </w:tc>
+        <w:tc>
+          <w:tcPr>
+            <w:tcW w:w="3075" w:type="dxa"/>
+          </w:tcPr>
+          <w:p>
+            <w:r>
+              <w:t>We want a working API and a corresponding documentation</w:t>
+            </w:r>
+          </w:p>
+        </w:tc>
+        <w:tc>
+          <w:tcPr>
+            <w:tcW w:w="1831" w:type="dxa"/>
+          </w:tcPr>
+          <w:p>
+            <w:r>
+              <w:t>High</w:t>
+            </w:r>
+          </w:p>
+        </w:tc>
+        <w:tc>
+          <w:tcPr>
+            <w:tcW w:w="1380" w:type="dxa"/>
+          </w:tcPr>
+          <w:p>
+            <w:r>
+              <w:t>General</w:t>
             </w:r>
           </w:p>
         </w:tc>
@@ -116,31 +178,47 @@
       <w:tr>
         <w:tc>
           <w:tcPr>
-            <w:tcW w:w="3132" w:type="dxa"/>
-          </w:tcPr>
-          <w:p>
-            <w:r>
-              <w:t>Affiliating Supersede WPs</w:t>
-            </w:r>
-          </w:p>
-        </w:tc>
-        <w:tc>
-          <w:tcPr>
-            <w:tcW w:w="3132" w:type="dxa"/>
-          </w:tcPr>
-          <w:p>
-            <w:r>
-              <w:t>Working API and documentation</w:t>
-            </w:r>
-          </w:p>
-        </w:tc>
-        <w:tc>
-          <w:tcPr>
-            <w:tcW w:w="3132" w:type="dxa"/>
+            <w:tcW w:w="672" w:type="dxa"/>
+          </w:tcPr>
+          <w:p/>
+        </w:tc>
+        <w:tc>
+          <w:tcPr>
+            <w:tcW w:w="2438" w:type="dxa"/>
+          </w:tcPr>
+          <w:p>
+            <w:r>
+              <w:t>Supersede Project</w:t>
+            </w:r>
+          </w:p>
+        </w:tc>
+        <w:tc>
+          <w:tcPr>
+            <w:tcW w:w="3075" w:type="dxa"/>
+          </w:tcPr>
+          <w:p>
+            <w:r>
+              <w:t>We want the FTW solution to be integrated in our tools environment</w:t>
+            </w:r>
+          </w:p>
+        </w:tc>
+        <w:tc>
+          <w:tcPr>
+            <w:tcW w:w="1831" w:type="dxa"/>
           </w:tcPr>
           <w:p>
             <w:r>
               <w:t>High</w:t>
+            </w:r>
+          </w:p>
+        </w:tc>
+        <w:tc>
+          <w:tcPr>
+            <w:tcW w:w="1380" w:type="dxa"/>
+          </w:tcPr>
+          <w:p>
+            <w:r>
+              <w:t>General</w:t>
             </w:r>
           </w:p>
         </w:tc>
@@ -148,7 +226,17 @@
       <w:tr>
         <w:tc>
           <w:tcPr>
-            <w:tcW w:w="3132" w:type="dxa"/>
+            <w:tcW w:w="672" w:type="dxa"/>
+          </w:tcPr>
+          <w:p>
+            <w:r>
+              <w:t>3</w:t>
+            </w:r>
+          </w:p>
+        </w:tc>
+        <w:tc>
+          <w:tcPr>
+            <w:tcW w:w="2438" w:type="dxa"/>
           </w:tcPr>
           <w:p>
             <w:r>
@@ -158,21 +246,31 @@
         </w:tc>
         <w:tc>
           <w:tcPr>
-            <w:tcW w:w="3132" w:type="dxa"/>
-          </w:tcPr>
-          <w:p>
-            <w:r>
-              <w:t>Fulfilling WP objectives</w:t>
-            </w:r>
-          </w:p>
-        </w:tc>
-        <w:tc>
-          <w:tcPr>
-            <w:tcW w:w="3132" w:type="dxa"/>
+            <w:tcW w:w="3075" w:type="dxa"/>
+          </w:tcPr>
+          <w:p>
+            <w:r>
+              <w:t>We want the WP objectives to be fulfilled.</w:t>
+            </w:r>
+          </w:p>
+        </w:tc>
+        <w:tc>
+          <w:tcPr>
+            <w:tcW w:w="1831" w:type="dxa"/>
           </w:tcPr>
           <w:p>
             <w:r>
               <w:t>High</w:t>
+            </w:r>
+          </w:p>
+        </w:tc>
+        <w:tc>
+          <w:tcPr>
+            <w:tcW w:w="1380" w:type="dxa"/>
+          </w:tcPr>
+          <w:p>
+            <w:r>
+              <w:t>General</w:t>
             </w:r>
           </w:p>
         </w:tc>
@@ -180,7 +278,17 @@
       <w:tr>
         <w:tc>
           <w:tcPr>
-            <w:tcW w:w="3132" w:type="dxa"/>
+            <w:tcW w:w="672" w:type="dxa"/>
+          </w:tcPr>
+          <w:p>
+            <w:r>
+              <w:t>4</w:t>
+            </w:r>
+          </w:p>
+        </w:tc>
+        <w:tc>
+          <w:tcPr>
+            <w:tcW w:w="2438" w:type="dxa"/>
           </w:tcPr>
           <w:p>
             <w:r>
@@ -190,7 +298,7 @@
         </w:tc>
         <w:tc>
           <w:tcPr>
-            <w:tcW w:w="3132" w:type="dxa"/>
+            <w:tcW w:w="3075" w:type="dxa"/>
           </w:tcPr>
           <w:p>
             <w:r>
@@ -200,11 +308,21 @@
         </w:tc>
         <w:tc>
           <w:tcPr>
-            <w:tcW w:w="3132" w:type="dxa"/>
+            <w:tcW w:w="1831" w:type="dxa"/>
           </w:tcPr>
           <w:p>
             <w:r>
               <w:t>High</w:t>
+            </w:r>
+          </w:p>
+        </w:tc>
+        <w:tc>
+          <w:tcPr>
+            <w:tcW w:w="1380" w:type="dxa"/>
+          </w:tcPr>
+          <w:p>
+            <w:r>
+              <w:t>General</w:t>
             </w:r>
           </w:p>
         </w:tc>
@@ -212,7 +330,13 @@
       <w:tr>
         <w:tc>
           <w:tcPr>
-            <w:tcW w:w="3132" w:type="dxa"/>
+            <w:tcW w:w="672" w:type="dxa"/>
+          </w:tcPr>
+          <w:p/>
+        </w:tc>
+        <w:tc>
+          <w:tcPr>
+            <w:tcW w:w="2438" w:type="dxa"/>
           </w:tcPr>
           <w:p>
             <w:r>
@@ -222,100 +346,69 @@
         </w:tc>
         <w:tc>
           <w:tcPr>
-            <w:tcW w:w="3132" w:type="dxa"/>
-          </w:tcPr>
-          <w:p>
-            <w:r>
-              <w:t>I want</w:t>
-            </w:r>
-            <w:r>
-              <w:t xml:space="preserve"> to get an overview of my feedbacks including following information/poss. tasks:</w:t>
-            </w:r>
-          </w:p>
-          <w:p>
-            <w:pPr>
-              <w:pStyle w:val="ListParagraph"/>
+            <w:tcW w:w="3075" w:type="dxa"/>
+          </w:tcPr>
+          <w:p>
+            <w:r>
+              <w:t>I want to be able to set following settings in the tool:</w:t>
+            </w:r>
+          </w:p>
+          <w:p>
+            <w:pPr>
+              <w:pStyle w:val="Listenabsatz"/>
               <w:numPr>
                 <w:ilvl w:val="0"/>
                 <w:numId w:val="1"/>
               </w:numPr>
             </w:pPr>
             <w:r>
-              <w:t># likes</w:t>
-            </w:r>
-          </w:p>
-          <w:p>
-            <w:pPr>
-              <w:pStyle w:val="ListParagraph"/>
+              <w:t>publish every feedback</w:t>
+            </w:r>
+          </w:p>
+          <w:p>
+            <w:pPr>
+              <w:pStyle w:val="Listenabsatz"/>
               <w:numPr>
                 <w:ilvl w:val="0"/>
                 <w:numId w:val="1"/>
               </w:numPr>
             </w:pPr>
             <w:r>
-              <w:t># dislikes</w:t>
-            </w:r>
-          </w:p>
-          <w:p>
-            <w:pPr>
-              <w:pStyle w:val="ListParagraph"/>
-              <w:numPr>
-                <w:ilvl w:val="0"/>
-                <w:numId w:val="1"/>
-              </w:numPr>
-            </w:pPr>
-            <w:r>
-              <w:t>integrated chat with the developers</w:t>
-            </w:r>
-          </w:p>
-          <w:p>
-            <w:pPr>
-              <w:pStyle w:val="ListParagraph"/>
-              <w:numPr>
-                <w:ilvl w:val="0"/>
-                <w:numId w:val="1"/>
-              </w:numPr>
-            </w:pPr>
-            <w:r>
-              <w:t>comments posted by other users</w:t>
-            </w:r>
-          </w:p>
-          <w:p>
-            <w:pPr>
-              <w:pStyle w:val="ListParagraph"/>
-              <w:numPr>
-                <w:ilvl w:val="0"/>
-                <w:numId w:val="1"/>
-              </w:numPr>
-            </w:pPr>
-            <w:r>
-              <w:t>status</w:t>
-            </w:r>
-          </w:p>
-          <w:p>
-            <w:pPr>
-              <w:pStyle w:val="ListParagraph"/>
-              <w:numPr>
-                <w:ilvl w:val="0"/>
-                <w:numId w:val="1"/>
-              </w:numPr>
-            </w:pPr>
-            <w:r>
-              <w:t>filter by category etc.</w:t>
-            </w:r>
-          </w:p>
-        </w:tc>
-        <w:tc>
-          <w:tcPr>
-            <w:tcW w:w="3132" w:type="dxa"/>
-          </w:tcPr>
-          <w:p/>
+              <w:t>publish every feedback anonymously</w:t>
+            </w:r>
+          </w:p>
+        </w:tc>
+        <w:tc>
+          <w:tcPr>
+            <w:tcW w:w="1831" w:type="dxa"/>
+          </w:tcPr>
+          <w:p>
+            <w:r>
+              <w:t>Medium</w:t>
+            </w:r>
+          </w:p>
+        </w:tc>
+        <w:tc>
+          <w:tcPr>
+            <w:tcW w:w="1380" w:type="dxa"/>
+          </w:tcPr>
+          <w:p>
+            <w:r>
+              <w:t>General</w:t>
+            </w:r>
+          </w:p>
         </w:tc>
       </w:tr>
       <w:tr>
         <w:tc>
           <w:tcPr>
-            <w:tcW w:w="3132" w:type="dxa"/>
+            <w:tcW w:w="672" w:type="dxa"/>
+          </w:tcPr>
+          <w:p/>
+        </w:tc>
+        <w:tc>
+          <w:tcPr>
+            <w:tcW w:w="2438" w:type="dxa"/>
           </w:tcPr>
           <w:p>
             <w:r>
@@ -325,85 +418,69 @@
         </w:tc>
         <w:tc>
           <w:tcPr>
-            <w:tcW w:w="3132" w:type="dxa"/>
-          </w:tcPr>
-          <w:p>
-            <w:r>
-              <w:t>I want to get an overview of public feedbacks from the community including following information/poss. tasks per feedback:</w:t>
-            </w:r>
-          </w:p>
-          <w:p>
-            <w:pPr>
-              <w:pStyle w:val="ListParagraph"/>
+            <w:tcW w:w="3075" w:type="dxa"/>
+          </w:tcPr>
+          <w:p>
+            <w:r>
+              <w:t>Per feedback sent I want to set:</w:t>
+            </w:r>
+          </w:p>
+          <w:p>
+            <w:pPr>
+              <w:pStyle w:val="Listenabsatz"/>
               <w:numPr>
                 <w:ilvl w:val="0"/>
                 <w:numId w:val="1"/>
               </w:numPr>
             </w:pPr>
             <w:r>
-              <w:t># likes</w:t>
-            </w:r>
-          </w:p>
-          <w:p>
-            <w:pPr>
-              <w:pStyle w:val="ListParagraph"/>
+              <w:t>whether it should be visible on my overview</w:t>
+            </w:r>
+          </w:p>
+          <w:p>
+            <w:pPr>
+              <w:pStyle w:val="Listenabsatz"/>
               <w:numPr>
                 <w:ilvl w:val="0"/>
                 <w:numId w:val="1"/>
               </w:numPr>
             </w:pPr>
             <w:r>
-              <w:t># dislikes</w:t>
-            </w:r>
-          </w:p>
-          <w:p>
-            <w:pPr>
-              <w:pStyle w:val="ListParagraph"/>
-              <w:numPr>
-                <w:ilvl w:val="0"/>
-                <w:numId w:val="1"/>
-              </w:numPr>
-            </w:pPr>
-            <w:r>
-              <w:t>status (if made publicly available)</w:t>
-            </w:r>
-          </w:p>
-          <w:p>
-            <w:pPr>
-              <w:pStyle w:val="ListParagraph"/>
-              <w:numPr>
-                <w:ilvl w:val="0"/>
-                <w:numId w:val="1"/>
-              </w:numPr>
-            </w:pPr>
-            <w:r>
-              <w:t>see and post comments to the feedback</w:t>
-            </w:r>
-          </w:p>
-          <w:p>
-            <w:pPr>
-              <w:pStyle w:val="ListParagraph"/>
-              <w:numPr>
-                <w:ilvl w:val="0"/>
-                <w:numId w:val="1"/>
-              </w:numPr>
-            </w:pPr>
-            <w:r>
-              <w:t>filter by category etc.</w:t>
-            </w:r>
-          </w:p>
-        </w:tc>
-        <w:tc>
-          <w:tcPr>
-            <w:tcW w:w="3132" w:type="dxa"/>
-          </w:tcPr>
-          <w:p/>
+              <w:t>Frequency of status reports</w:t>
+            </w:r>
+          </w:p>
+        </w:tc>
+        <w:tc>
+          <w:tcPr>
+            <w:tcW w:w="1831" w:type="dxa"/>
+          </w:tcPr>
+          <w:p>
+            <w:r>
+              <w:t>Medium</w:t>
+            </w:r>
+          </w:p>
+        </w:tc>
+        <w:tc>
+          <w:tcPr>
+            <w:tcW w:w="1380" w:type="dxa"/>
+          </w:tcPr>
+          <w:p>
+            <w:r>
+              <w:t>General</w:t>
+            </w:r>
+          </w:p>
         </w:tc>
       </w:tr>
       <w:tr>
         <w:tc>
           <w:tcPr>
-            <w:tcW w:w="3132" w:type="dxa"/>
+            <w:tcW w:w="672" w:type="dxa"/>
+          </w:tcPr>
+          <w:p/>
+        </w:tc>
+        <w:tc>
+          <w:tcPr>
+            <w:tcW w:w="2438" w:type="dxa"/>
           </w:tcPr>
           <w:p>
             <w:r>
@@ -413,49 +490,151 @@
         </w:tc>
         <w:tc>
           <w:tcPr>
-            <w:tcW w:w="3132" w:type="dxa"/>
-          </w:tcPr>
-          <w:p>
-            <w:r>
-              <w:t>I want to be able to set following settings:</w:t>
-            </w:r>
-          </w:p>
-          <w:p>
-            <w:pPr>
-              <w:pStyle w:val="ListParagraph"/>
-              <w:numPr>
-                <w:ilvl w:val="0"/>
-                <w:numId w:val="1"/>
-              </w:numPr>
-            </w:pPr>
-            <w:r>
-              <w:t>publish every feedback</w:t>
-            </w:r>
-          </w:p>
-          <w:p>
-            <w:pPr>
-              <w:pStyle w:val="ListParagraph"/>
-              <w:numPr>
-                <w:ilvl w:val="0"/>
-                <w:numId w:val="1"/>
-              </w:numPr>
-            </w:pPr>
-            <w:r>
-              <w:t>publish every feedback anonymously</w:t>
-            </w:r>
-          </w:p>
-        </w:tc>
-        <w:tc>
-          <w:tcPr>
-            <w:tcW w:w="3132" w:type="dxa"/>
-          </w:tcPr>
-          <w:p/>
+            <w:tcW w:w="3075" w:type="dxa"/>
+          </w:tcPr>
+          <w:p>
+            <w:r>
+              <w:t>I want to get an overview of my feedbacks showing following information:</w:t>
+            </w:r>
+          </w:p>
+          <w:p>
+            <w:pPr>
+              <w:pStyle w:val="Listenabsatz"/>
+              <w:numPr>
+                <w:ilvl w:val="0"/>
+                <w:numId w:val="3"/>
+              </w:numPr>
+            </w:pPr>
+            <w:r>
+              <w:t># likes</w:t>
+            </w:r>
+          </w:p>
+          <w:p>
+            <w:pPr>
+              <w:pStyle w:val="Listenabsatz"/>
+              <w:numPr>
+                <w:ilvl w:val="0"/>
+                <w:numId w:val="3"/>
+              </w:numPr>
+            </w:pPr>
+            <w:r>
+              <w:t># dislikes</w:t>
+            </w:r>
+          </w:p>
+          <w:p>
+            <w:pPr>
+              <w:pStyle w:val="Listenabsatz"/>
+              <w:numPr>
+                <w:ilvl w:val="0"/>
+                <w:numId w:val="3"/>
+              </w:numPr>
+            </w:pPr>
+            <w:r>
+              <w:t xml:space="preserve"># new </w:t>
+            </w:r>
+            <w:r>
+              <w:t>developer</w:t>
+            </w:r>
+            <w:r>
+              <w:t xml:space="preserve"> messages</w:t>
+            </w:r>
+          </w:p>
+          <w:p>
+            <w:pPr>
+              <w:pStyle w:val="Listenabsatz"/>
+              <w:numPr>
+                <w:ilvl w:val="0"/>
+                <w:numId w:val="3"/>
+              </w:numPr>
+            </w:pPr>
+            <w:r>
+              <w:t># new comments</w:t>
+            </w:r>
+          </w:p>
+          <w:p>
+            <w:pPr>
+              <w:pStyle w:val="Listenabsatz"/>
+              <w:numPr>
+                <w:ilvl w:val="0"/>
+                <w:numId w:val="3"/>
+              </w:numPr>
+            </w:pPr>
+            <w:r>
+              <w:t>information regarding privacy of the feedback</w:t>
+            </w:r>
+          </w:p>
+          <w:p>
+            <w:pPr>
+              <w:pStyle w:val="Listenabsatz"/>
+              <w:numPr>
+                <w:ilvl w:val="0"/>
+                <w:numId w:val="3"/>
+              </w:numPr>
+            </w:pPr>
+            <w:r>
+              <w:t>Text preview</w:t>
+            </w:r>
+          </w:p>
+          <w:p>
+            <w:pPr>
+              <w:pStyle w:val="Listenabsatz"/>
+              <w:numPr>
+                <w:ilvl w:val="0"/>
+                <w:numId w:val="3"/>
+              </w:numPr>
+            </w:pPr>
+            <w:r>
+              <w:t>Date</w:t>
+            </w:r>
+          </w:p>
+          <w:p>
+            <w:pPr>
+              <w:pStyle w:val="Listenabsatz"/>
+              <w:numPr>
+                <w:ilvl w:val="0"/>
+                <w:numId w:val="3"/>
+              </w:numPr>
+            </w:pPr>
+            <w:r>
+              <w:t>Status</w:t>
+            </w:r>
+          </w:p>
+        </w:tc>
+        <w:tc>
+          <w:tcPr>
+            <w:tcW w:w="1831" w:type="dxa"/>
+          </w:tcPr>
+          <w:p>
+            <w:r>
+              <w:t>High</w:t>
+            </w:r>
+          </w:p>
+        </w:tc>
+        <w:tc>
+          <w:tcPr>
+            <w:tcW w:w="1380" w:type="dxa"/>
+          </w:tcPr>
+          <w:p>
+            <w:r>
+              <w:t>Tab ‘My Feedbacks’</w:t>
+            </w:r>
+          </w:p>
         </w:tc>
       </w:tr>
       <w:tr>
         <w:tc>
           <w:tcPr>
-            <w:tcW w:w="3132" w:type="dxa"/>
+            <w:tcW w:w="672" w:type="dxa"/>
+          </w:tcPr>
+          <w:p>
+            <w:r>
+              <w:t>5</w:t>
+            </w:r>
+          </w:p>
+        </w:tc>
+        <w:tc>
+          <w:tcPr>
+            <w:tcW w:w="2438" w:type="dxa"/>
           </w:tcPr>
           <w:p>
             <w:r>
@@ -465,28 +644,40 @@
         </w:tc>
         <w:tc>
           <w:tcPr>
-            <w:tcW w:w="3132" w:type="dxa"/>
-          </w:tcPr>
-          <w:p>
-            <w:r>
-              <w:t>Per feedback sent I want to set:</w:t>
-            </w:r>
-          </w:p>
-          <w:p>
-            <w:pPr>
-              <w:pStyle w:val="ListParagraph"/>
+            <w:tcW w:w="3075" w:type="dxa"/>
+          </w:tcPr>
+          <w:p>
+            <w:r>
+              <w:t xml:space="preserve">By clicking on a feedback entry </w:t>
+            </w:r>
+            <w:r>
+              <w:t xml:space="preserve">I want to </w:t>
+            </w:r>
+            <w:r>
+              <w:t>access following additional information / functionalities</w:t>
+            </w:r>
+            <w:r>
+              <w:t>:</w:t>
+            </w:r>
+          </w:p>
+          <w:p>
+            <w:pPr>
+              <w:pStyle w:val="Listenabsatz"/>
               <w:numPr>
                 <w:ilvl w:val="0"/>
                 <w:numId w:val="1"/>
               </w:numPr>
             </w:pPr>
             <w:r>
-              <w:t>whether it should be visible on my overview</w:t>
-            </w:r>
-          </w:p>
-          <w:p>
-            <w:pPr>
-              <w:pStyle w:val="ListParagraph"/>
+              <w:t xml:space="preserve">feedback in detail as it was sent to the company </w:t>
+            </w:r>
+            <w:r>
+              <w:t>(including the attachements)</w:t>
+            </w:r>
+          </w:p>
+          <w:p>
+            <w:pPr>
+              <w:pStyle w:val="Listenabsatz"/>
               <w:numPr>
                 <w:ilvl w:val="0"/>
                 <w:numId w:val="1"/>
@@ -494,41 +685,88 @@
             </w:pPr>
             <w:r>
               <w:lastRenderedPageBreak/>
-              <w:t>Frequency of status reports</w:t>
-            </w:r>
-          </w:p>
-        </w:tc>
-        <w:tc>
-          <w:tcPr>
-            <w:tcW w:w="3132" w:type="dxa"/>
-          </w:tcPr>
-          <w:p/>
+              <w:t>see and reply to message from the developer</w:t>
+            </w:r>
+          </w:p>
+          <w:p>
+            <w:pPr>
+              <w:pStyle w:val="Listenabsatz"/>
+              <w:numPr>
+                <w:ilvl w:val="0"/>
+                <w:numId w:val="1"/>
+              </w:numPr>
+            </w:pPr>
+            <w:r>
+              <w:t>edit settings</w:t>
+            </w:r>
+          </w:p>
+          <w:p>
+            <w:pPr>
+              <w:pStyle w:val="Listenabsatz"/>
+              <w:numPr>
+                <w:ilvl w:val="0"/>
+                <w:numId w:val="1"/>
+              </w:numPr>
+            </w:pPr>
+            <w:r>
+              <w:t>comments posted by other users</w:t>
+            </w:r>
+            <w:r>
+              <w:t xml:space="preserve"> / reply to them</w:t>
+            </w:r>
+          </w:p>
+        </w:tc>
+        <w:tc>
+          <w:tcPr>
+            <w:tcW w:w="1831" w:type="dxa"/>
+          </w:tcPr>
+          <w:p>
+            <w:r>
+              <w:lastRenderedPageBreak/>
+              <w:t>High</w:t>
+            </w:r>
+          </w:p>
+        </w:tc>
+        <w:tc>
+          <w:tcPr>
+            <w:tcW w:w="1380" w:type="dxa"/>
+          </w:tcPr>
+          <w:p>
+            <w:r>
+              <w:t>Tab ‘My Feedbacks’</w:t>
+            </w:r>
+          </w:p>
         </w:tc>
       </w:tr>
       <w:tr>
         <w:tc>
           <w:tcPr>
-            <w:tcW w:w="3132" w:type="dxa"/>
-          </w:tcPr>
-          <w:p>
-            <w:r>
-              <w:lastRenderedPageBreak/>
+            <w:tcW w:w="672" w:type="dxa"/>
+          </w:tcPr>
+          <w:p/>
+        </w:tc>
+        <w:tc>
+          <w:tcPr>
+            <w:tcW w:w="2438" w:type="dxa"/>
+          </w:tcPr>
+          <w:p>
+            <w:r>
               <w:t>End User</w:t>
             </w:r>
           </w:p>
         </w:tc>
         <w:tc>
           <w:tcPr>
-            <w:tcW w:w="3132" w:type="dxa"/>
-          </w:tcPr>
-          <w:p>
-            <w:r>
-              <w:t>I want to change the settings of my feedback with options to</w:t>
-            </w:r>
-          </w:p>
-          <w:p>
-            <w:pPr>
-              <w:pStyle w:val="ListParagraph"/>
+            <w:tcW w:w="3075" w:type="dxa"/>
+          </w:tcPr>
+          <w:p>
+            <w:r>
+              <w:t>I want to adjust the settings of my feedback with options to</w:t>
+            </w:r>
+          </w:p>
+          <w:p>
+            <w:pPr>
+              <w:pStyle w:val="Listenabsatz"/>
               <w:numPr>
                 <w:ilvl w:val="0"/>
                 <w:numId w:val="1"/>
@@ -540,36 +778,74 @@
           </w:p>
           <w:p>
             <w:pPr>
-              <w:pStyle w:val="ListParagraph"/>
+              <w:pStyle w:val="Listenabsatz"/>
               <w:numPr>
                 <w:ilvl w:val="0"/>
                 <w:numId w:val="1"/>
               </w:numPr>
             </w:pPr>
             <w:r>
-              <w:t>visibility of feedback</w:t>
-            </w:r>
-          </w:p>
-          <w:p>
-            <w:pPr>
-              <w:pStyle w:val="ListParagraph"/>
-            </w:pPr>
-            <w:r>
-              <w:t>Constraint: once a feedback is public this cannot be undone</w:t>
-            </w:r>
-          </w:p>
-        </w:tc>
-        <w:tc>
-          <w:tcPr>
-            <w:tcW w:w="3132" w:type="dxa"/>
-          </w:tcPr>
-          <w:p/>
+              <w:t>set visibility of feedback</w:t>
+            </w:r>
+          </w:p>
+          <w:p>
+            <w:pPr>
+              <w:pStyle w:val="Listenabsatz"/>
+            </w:pPr>
+            <w:r>
+              <w:rPr>
+                <w:i/>
+              </w:rPr>
+              <w:t>Constraint</w:t>
+            </w:r>
+            <w:r>
+              <w:t>: once a feedback is public this cannot be undone</w:t>
+            </w:r>
+          </w:p>
+          <w:p>
+            <w:pPr>
+              <w:pStyle w:val="Listenabsatz"/>
+              <w:numPr>
+                <w:ilvl w:val="0"/>
+                <w:numId w:val="1"/>
+              </w:numPr>
+            </w:pPr>
+            <w:r>
+              <w:t>stop receiving notifications</w:t>
+            </w:r>
+          </w:p>
+        </w:tc>
+        <w:tc>
+          <w:tcPr>
+            <w:tcW w:w="1831" w:type="dxa"/>
+          </w:tcPr>
+          <w:p>
+            <w:r>
+              <w:t>High</w:t>
+            </w:r>
+          </w:p>
+        </w:tc>
+        <w:tc>
+          <w:tcPr>
+            <w:tcW w:w="1380" w:type="dxa"/>
+          </w:tcPr>
+          <w:p>
+            <w:r>
+              <w:t>Tab ‘My Feedbacks’</w:t>
+            </w:r>
+          </w:p>
         </w:tc>
       </w:tr>
       <w:tr>
         <w:tc>
           <w:tcPr>
-            <w:tcW w:w="3132" w:type="dxa"/>
+            <w:tcW w:w="672" w:type="dxa"/>
+          </w:tcPr>
+          <w:p/>
+        </w:tc>
+        <w:tc>
+          <w:tcPr>
+            <w:tcW w:w="2438" w:type="dxa"/>
           </w:tcPr>
           <w:p>
             <w:r>
@@ -579,28 +855,69 @@
         </w:tc>
         <w:tc>
           <w:tcPr>
-            <w:tcW w:w="3132" w:type="dxa"/>
-          </w:tcPr>
-          <w:p>
-            <w:r>
-              <w:t xml:space="preserve">I want </w:t>
-            </w:r>
-            <w:r>
-              <w:t>to see the full details of the feedback I sent</w:t>
-            </w:r>
-          </w:p>
-        </w:tc>
-        <w:tc>
-          <w:tcPr>
-            <w:tcW w:w="3132" w:type="dxa"/>
-          </w:tcPr>
-          <w:p/>
+            <w:tcW w:w="3075" w:type="dxa"/>
+          </w:tcPr>
+          <w:p>
+            <w:r>
+              <w:t>I want to enforce the conversation with the company with the following restrictions:</w:t>
+            </w:r>
+          </w:p>
+          <w:p>
+            <w:pPr>
+              <w:pStyle w:val="Listenabsatz"/>
+              <w:numPr>
+                <w:ilvl w:val="0"/>
+                <w:numId w:val="1"/>
+              </w:numPr>
+            </w:pPr>
+            <w:r>
+              <w:t>it should be related to the feedback I sent</w:t>
+            </w:r>
+          </w:p>
+          <w:p>
+            <w:pPr>
+              <w:pStyle w:val="Listenabsatz"/>
+              <w:numPr>
+                <w:ilvl w:val="0"/>
+                <w:numId w:val="1"/>
+              </w:numPr>
+            </w:pPr>
+            <w:r>
+              <w:t>it is possible to start a conversation without previous contact of the company</w:t>
+            </w:r>
+          </w:p>
+        </w:tc>
+        <w:tc>
+          <w:tcPr>
+            <w:tcW w:w="1831" w:type="dxa"/>
+          </w:tcPr>
+          <w:p>
+            <w:r>
+              <w:t>High</w:t>
+            </w:r>
+          </w:p>
+        </w:tc>
+        <w:tc>
+          <w:tcPr>
+            <w:tcW w:w="1380" w:type="dxa"/>
+          </w:tcPr>
+          <w:p>
+            <w:r>
+              <w:t>Tab ‘My Feedbacks’</w:t>
+            </w:r>
+          </w:p>
         </w:tc>
       </w:tr>
       <w:tr>
         <w:tc>
           <w:tcPr>
-            <w:tcW w:w="3132" w:type="dxa"/>
+            <w:tcW w:w="672" w:type="dxa"/>
+          </w:tcPr>
+          <w:p/>
+        </w:tc>
+        <w:tc>
+          <w:tcPr>
+            <w:tcW w:w="2438" w:type="dxa"/>
           </w:tcPr>
           <w:p>
             <w:r>
@@ -610,49 +927,45 @@
         </w:tc>
         <w:tc>
           <w:tcPr>
-            <w:tcW w:w="3132" w:type="dxa"/>
-          </w:tcPr>
-          <w:p>
-            <w:r>
-              <w:t>I want to enforce the conversation with the company with the following restrictions:</w:t>
-            </w:r>
-          </w:p>
-          <w:p>
-            <w:pPr>
-              <w:pStyle w:val="ListParagraph"/>
-              <w:numPr>
-                <w:ilvl w:val="0"/>
-                <w:numId w:val="1"/>
-              </w:numPr>
-            </w:pPr>
-            <w:r>
-              <w:t>it should be related to the feedback I sent</w:t>
-            </w:r>
-          </w:p>
-          <w:p>
-            <w:pPr>
-              <w:pStyle w:val="ListParagraph"/>
-              <w:numPr>
-                <w:ilvl w:val="0"/>
-                <w:numId w:val="1"/>
-              </w:numPr>
-            </w:pPr>
-            <w:r>
-              <w:t>it is possible to start a conversation without previous contact of the company</w:t>
-            </w:r>
-          </w:p>
-        </w:tc>
-        <w:tc>
-          <w:tcPr>
-            <w:tcW w:w="3132" w:type="dxa"/>
-          </w:tcPr>
-          <w:p/>
+            <w:tcW w:w="3075" w:type="dxa"/>
+          </w:tcPr>
+          <w:p>
+            <w:r>
+              <w:t>I want a notification once a feedback from the company is available</w:t>
+            </w:r>
+          </w:p>
+        </w:tc>
+        <w:tc>
+          <w:tcPr>
+            <w:tcW w:w="1831" w:type="dxa"/>
+          </w:tcPr>
+          <w:p>
+            <w:r>
+              <w:t>High</w:t>
+            </w:r>
+          </w:p>
+        </w:tc>
+        <w:tc>
+          <w:tcPr>
+            <w:tcW w:w="1380" w:type="dxa"/>
+          </w:tcPr>
+          <w:p>
+            <w:r>
+              <w:t>Tab ‘My Feedbacks’</w:t>
+            </w:r>
+          </w:p>
         </w:tc>
       </w:tr>
       <w:tr>
         <w:tc>
           <w:tcPr>
-            <w:tcW w:w="3132" w:type="dxa"/>
+            <w:tcW w:w="672" w:type="dxa"/>
+          </w:tcPr>
+          <w:p/>
+        </w:tc>
+        <w:tc>
+          <w:tcPr>
+            <w:tcW w:w="2438" w:type="dxa"/>
           </w:tcPr>
           <w:p>
             <w:r>
@@ -662,19 +975,490 @@
         </w:tc>
         <w:tc>
           <w:tcPr>
-            <w:tcW w:w="3132" w:type="dxa"/>
-          </w:tcPr>
-          <w:p>
-            <w:r>
-              <w:t>I want a notification once a feedback from the company is available</w:t>
-            </w:r>
-          </w:p>
-        </w:tc>
-        <w:tc>
-          <w:tcPr>
-            <w:tcW w:w="3132" w:type="dxa"/>
+            <w:tcW w:w="3075" w:type="dxa"/>
+          </w:tcPr>
+          <w:p>
+            <w:r>
+              <w:t>I want to see an avatar picture of the developer communicating with me</w:t>
+            </w:r>
+          </w:p>
+        </w:tc>
+        <w:tc>
+          <w:tcPr>
+            <w:tcW w:w="1831" w:type="dxa"/>
+          </w:tcPr>
+          <w:p>
+            <w:r>
+              <w:t>High</w:t>
+            </w:r>
+          </w:p>
+        </w:tc>
+        <w:tc>
+          <w:tcPr>
+            <w:tcW w:w="1380" w:type="dxa"/>
+          </w:tcPr>
+          <w:p>
+            <w:r>
+              <w:t>Tab ‘My Feedbacks’</w:t>
+            </w:r>
+          </w:p>
+        </w:tc>
+      </w:tr>
+      <w:tr>
+        <w:tc>
+          <w:tcPr>
+            <w:tcW w:w="672" w:type="dxa"/>
           </w:tcPr>
           <w:p/>
+        </w:tc>
+        <w:tc>
+          <w:tcPr>
+            <w:tcW w:w="2438" w:type="dxa"/>
+          </w:tcPr>
+          <w:p>
+            <w:r>
+              <w:t>End User</w:t>
+            </w:r>
+          </w:p>
+        </w:tc>
+        <w:tc>
+          <w:tcPr>
+            <w:tcW w:w="3075" w:type="dxa"/>
+          </w:tcPr>
+          <w:p>
+            <w:r>
+              <w:t xml:space="preserve">I want to get an overview of </w:t>
+            </w:r>
+            <w:r>
+              <w:t>public feedbacks from the community showing following information</w:t>
+            </w:r>
+            <w:r>
+              <w:t>:</w:t>
+            </w:r>
+          </w:p>
+          <w:p>
+            <w:pPr>
+              <w:pStyle w:val="Listenabsatz"/>
+              <w:numPr>
+                <w:ilvl w:val="0"/>
+                <w:numId w:val="3"/>
+              </w:numPr>
+            </w:pPr>
+            <w:r>
+              <w:t># likes</w:t>
+            </w:r>
+          </w:p>
+          <w:p>
+            <w:pPr>
+              <w:pStyle w:val="Listenabsatz"/>
+              <w:numPr>
+                <w:ilvl w:val="0"/>
+                <w:numId w:val="3"/>
+              </w:numPr>
+            </w:pPr>
+            <w:r>
+              <w:t># dislikes</w:t>
+            </w:r>
+          </w:p>
+          <w:p>
+            <w:pPr>
+              <w:pStyle w:val="Listenabsatz"/>
+              <w:numPr>
+                <w:ilvl w:val="0"/>
+                <w:numId w:val="3"/>
+              </w:numPr>
+            </w:pPr>
+            <w:r>
+              <w:t xml:space="preserve"># new </w:t>
+            </w:r>
+            <w:r>
+              <w:t>comments</w:t>
+            </w:r>
+          </w:p>
+          <w:p>
+            <w:pPr>
+              <w:pStyle w:val="Listenabsatz"/>
+              <w:numPr>
+                <w:ilvl w:val="0"/>
+                <w:numId w:val="3"/>
+              </w:numPr>
+            </w:pPr>
+            <w:r>
+              <w:t>Text preview</w:t>
+            </w:r>
+          </w:p>
+          <w:p>
+            <w:pPr>
+              <w:pStyle w:val="Listenabsatz"/>
+              <w:numPr>
+                <w:ilvl w:val="0"/>
+                <w:numId w:val="3"/>
+              </w:numPr>
+            </w:pPr>
+            <w:r>
+              <w:t>Date</w:t>
+            </w:r>
+          </w:p>
+          <w:p>
+            <w:pPr>
+              <w:pStyle w:val="Listenabsatz"/>
+              <w:numPr>
+                <w:ilvl w:val="0"/>
+                <w:numId w:val="3"/>
+              </w:numPr>
+            </w:pPr>
+            <w:r>
+              <w:t>Status</w:t>
+            </w:r>
+          </w:p>
+        </w:tc>
+        <w:tc>
+          <w:tcPr>
+            <w:tcW w:w="1831" w:type="dxa"/>
+          </w:tcPr>
+          <w:p>
+            <w:r>
+              <w:t>High</w:t>
+            </w:r>
+          </w:p>
+        </w:tc>
+        <w:tc>
+          <w:tcPr>
+            <w:tcW w:w="1380" w:type="dxa"/>
+          </w:tcPr>
+          <w:p>
+            <w:r>
+              <w:t>Tab ‘Feedback Forum’</w:t>
+            </w:r>
+          </w:p>
+        </w:tc>
+      </w:tr>
+      <w:tr>
+        <w:tc>
+          <w:tcPr>
+            <w:tcW w:w="672" w:type="dxa"/>
+          </w:tcPr>
+          <w:p>
+            <w:r>
+              <w:t>6</w:t>
+            </w:r>
+          </w:p>
+        </w:tc>
+        <w:tc>
+          <w:tcPr>
+            <w:tcW w:w="2438" w:type="dxa"/>
+          </w:tcPr>
+          <w:p>
+            <w:r>
+              <w:t>End User</w:t>
+            </w:r>
+          </w:p>
+        </w:tc>
+        <w:tc>
+          <w:tcPr>
+            <w:tcW w:w="3075" w:type="dxa"/>
+          </w:tcPr>
+          <w:p>
+            <w:r>
+              <w:t>By clicking on a feedback entry I want to access following additional information / functionalities</w:t>
+            </w:r>
+            <w:r>
+              <w:t>:</w:t>
+            </w:r>
+          </w:p>
+          <w:p>
+            <w:pPr>
+              <w:pStyle w:val="Listenabsatz"/>
+              <w:numPr>
+                <w:ilvl w:val="0"/>
+                <w:numId w:val="1"/>
+              </w:numPr>
+            </w:pPr>
+            <w:r>
+              <w:t>User comments (text, date, user)</w:t>
+            </w:r>
+          </w:p>
+          <w:p>
+            <w:pPr>
+              <w:pStyle w:val="Listenabsatz"/>
+              <w:numPr>
+                <w:ilvl w:val="0"/>
+                <w:numId w:val="1"/>
+              </w:numPr>
+            </w:pPr>
+            <w:r>
+              <w:lastRenderedPageBreak/>
+              <w:t># dislikes (add dislike)</w:t>
+            </w:r>
+          </w:p>
+          <w:p>
+            <w:pPr>
+              <w:pStyle w:val="Listenabsatz"/>
+              <w:numPr>
+                <w:ilvl w:val="0"/>
+                <w:numId w:val="1"/>
+              </w:numPr>
+            </w:pPr>
+            <w:r>
+              <w:t>Add comment from my side</w:t>
+            </w:r>
+          </w:p>
+          <w:p>
+            <w:pPr>
+              <w:pStyle w:val="Listenabsatz"/>
+              <w:numPr>
+                <w:ilvl w:val="0"/>
+                <w:numId w:val="1"/>
+              </w:numPr>
+            </w:pPr>
+            <w:r>
+              <w:t>Delete/Undo comments</w:t>
+            </w:r>
+          </w:p>
+          <w:p>
+            <w:pPr>
+              <w:pStyle w:val="Listenabsatz"/>
+              <w:numPr>
+                <w:ilvl w:val="0"/>
+                <w:numId w:val="1"/>
+              </w:numPr>
+            </w:pPr>
+            <w:r>
+              <w:t>get a detail view of the feedback along with the initial attachements</w:t>
+            </w:r>
+          </w:p>
+        </w:tc>
+        <w:tc>
+          <w:tcPr>
+            <w:tcW w:w="1831" w:type="dxa"/>
+          </w:tcPr>
+          <w:p>
+            <w:r>
+              <w:lastRenderedPageBreak/>
+              <w:t>High</w:t>
+            </w:r>
+          </w:p>
+        </w:tc>
+        <w:tc>
+          <w:tcPr>
+            <w:tcW w:w="1380" w:type="dxa"/>
+          </w:tcPr>
+          <w:p>
+            <w:r>
+              <w:t>Tab ‘Feedback Forum’</w:t>
+            </w:r>
+          </w:p>
+        </w:tc>
+      </w:tr>
+      <w:tr>
+        <w:tc>
+          <w:tcPr>
+            <w:tcW w:w="672" w:type="dxa"/>
+          </w:tcPr>
+          <w:p>
+            <w:r>
+              <w:t>1</w:t>
+            </w:r>
+          </w:p>
+        </w:tc>
+        <w:tc>
+          <w:tcPr>
+            <w:tcW w:w="2438" w:type="dxa"/>
+          </w:tcPr>
+          <w:p>
+            <w:r>
+              <w:t>Company</w:t>
+            </w:r>
+          </w:p>
+        </w:tc>
+        <w:tc>
+          <w:tcPr>
+            <w:tcW w:w="3075" w:type="dxa"/>
+          </w:tcPr>
+          <w:p>
+            <w:r>
+              <w:t>I want to get a FTF solution that fits my existing design and is connected to my tools with easy integration.</w:t>
+            </w:r>
+          </w:p>
+        </w:tc>
+        <w:tc>
+          <w:tcPr>
+            <w:tcW w:w="1831" w:type="dxa"/>
+          </w:tcPr>
+          <w:p>
+            <w:r>
+              <w:t>M</w:t>
+            </w:r>
+            <w:r>
+              <w:t>edium</w:t>
+            </w:r>
+            <w:r>
+              <w:t xml:space="preserve"> / Low</w:t>
+            </w:r>
+          </w:p>
+        </w:tc>
+        <w:tc>
+          <w:tcPr>
+            <w:tcW w:w="1380" w:type="dxa"/>
+          </w:tcPr>
+          <w:p>
+            <w:r>
+              <w:t>General</w:t>
+            </w:r>
+          </w:p>
+        </w:tc>
+      </w:tr>
+      <w:tr>
+        <w:tc>
+          <w:tcPr>
+            <w:tcW w:w="672" w:type="dxa"/>
+          </w:tcPr>
+          <w:p/>
+        </w:tc>
+        <w:tc>
+          <w:tcPr>
+            <w:tcW w:w="2438" w:type="dxa"/>
+          </w:tcPr>
+          <w:p>
+            <w:r>
+              <w:t>Company</w:t>
+            </w:r>
+          </w:p>
+        </w:tc>
+        <w:tc>
+          <w:tcPr>
+            <w:tcW w:w="3075" w:type="dxa"/>
+          </w:tcPr>
+          <w:p>
+            <w:r>
+              <w:t>I want the user to be notified after a certain timeperiod being inactive</w:t>
+            </w:r>
+          </w:p>
+        </w:tc>
+        <w:tc>
+          <w:tcPr>
+            <w:tcW w:w="1831" w:type="dxa"/>
+          </w:tcPr>
+          <w:p>
+            <w:r>
+              <w:t>High</w:t>
+            </w:r>
+          </w:p>
+        </w:tc>
+        <w:tc>
+          <w:tcPr>
+            <w:tcW w:w="1380" w:type="dxa"/>
+          </w:tcPr>
+          <w:p>
+            <w:r>
+              <w:t>General</w:t>
+            </w:r>
+          </w:p>
+        </w:tc>
+      </w:tr>
+      <w:tr>
+        <w:tc>
+          <w:tcPr>
+            <w:tcW w:w="672" w:type="dxa"/>
+          </w:tcPr>
+          <w:p/>
+        </w:tc>
+        <w:tc>
+          <w:tcPr>
+            <w:tcW w:w="2438" w:type="dxa"/>
+          </w:tcPr>
+          <w:p>
+            <w:r>
+              <w:t>Company</w:t>
+            </w:r>
+          </w:p>
+        </w:tc>
+        <w:tc>
+          <w:tcPr>
+            <w:tcW w:w="3075" w:type="dxa"/>
+          </w:tcPr>
+          <w:p>
+            <w:r>
+              <w:t>On first sign up in the tool I want the user be notified with an email about the new FTW tool including its most important functionalities</w:t>
+            </w:r>
+            <w:r>
+              <w:t xml:space="preserve"> (short walkthrough)</w:t>
+            </w:r>
+          </w:p>
+        </w:tc>
+        <w:tc>
+          <w:tcPr>
+            <w:tcW w:w="1831" w:type="dxa"/>
+          </w:tcPr>
+          <w:p>
+            <w:r>
+              <w:t>Medium</w:t>
+            </w:r>
+          </w:p>
+        </w:tc>
+        <w:tc>
+          <w:tcPr>
+            <w:tcW w:w="1380" w:type="dxa"/>
+          </w:tcPr>
+          <w:p>
+            <w:r>
+              <w:t>General</w:t>
+            </w:r>
+          </w:p>
+        </w:tc>
+      </w:tr>
+      <w:tr>
+        <w:tc>
+          <w:tcPr>
+            <w:tcW w:w="672" w:type="dxa"/>
+          </w:tcPr>
+          <w:p/>
+        </w:tc>
+        <w:tc>
+          <w:tcPr>
+            <w:tcW w:w="2438" w:type="dxa"/>
+          </w:tcPr>
+          <w:p>
+            <w:r>
+              <w:t>Company</w:t>
+            </w:r>
+          </w:p>
+        </w:tc>
+        <w:tc>
+          <w:tcPr>
+            <w:tcW w:w="3075" w:type="dxa"/>
+          </w:tcPr>
+          <w:p>
+            <w:r>
+              <w:t xml:space="preserve">I want to prevent the community to user avatar pictures in comments. Only names or anonymity </w:t>
+            </w:r>
+            <w:r>
+              <w:t>should be indicated</w:t>
+            </w:r>
+            <w:r>
+              <w:t>.</w:t>
+            </w:r>
+          </w:p>
+        </w:tc>
+        <w:tc>
+          <w:tcPr>
+            <w:tcW w:w="1831" w:type="dxa"/>
+          </w:tcPr>
+          <w:p>
+            <w:r>
+              <w:t>High</w:t>
+            </w:r>
+          </w:p>
+        </w:tc>
+        <w:tc>
+          <w:tcPr>
+            <w:tcW w:w="1380" w:type="dxa"/>
+          </w:tcPr>
+          <w:p>
+            <w:r>
+              <w:t>Tab ‘Feedback Forum’</w:t>
+            </w:r>
+          </w:p>
         </w:tc>
       </w:tr>
       <w:tr>
@@ -683,7 +1467,17 @@
         </w:trPr>
         <w:tc>
           <w:tcPr>
-            <w:tcW w:w="3132" w:type="dxa"/>
+            <w:tcW w:w="672" w:type="dxa"/>
+          </w:tcPr>
+          <w:p>
+            <w:r>
+              <w:t>13</w:t>
+            </w:r>
+          </w:p>
+        </w:tc>
+        <w:tc>
+          <w:tcPr>
+            <w:tcW w:w="2438" w:type="dxa"/>
           </w:tcPr>
           <w:p>
             <w:r>
@@ -693,7 +1487,7 @@
         </w:tc>
         <w:tc>
           <w:tcPr>
-            <w:tcW w:w="3132" w:type="dxa"/>
+            <w:tcW w:w="3075" w:type="dxa"/>
           </w:tcPr>
           <w:p>
             <w:r>
@@ -703,15 +1497,39 @@
         </w:tc>
         <w:tc>
           <w:tcPr>
-            <w:tcW w:w="3132" w:type="dxa"/>
-          </w:tcPr>
-          <w:p/>
+            <w:tcW w:w="1831" w:type="dxa"/>
+          </w:tcPr>
+          <w:p>
+            <w:r>
+              <w:t>Medium</w:t>
+            </w:r>
+          </w:p>
+        </w:tc>
+        <w:tc>
+          <w:tcPr>
+            <w:tcW w:w="1380" w:type="dxa"/>
+          </w:tcPr>
+          <w:p>
+            <w:r>
+              <w:t>Tab ‘Feedback Forum’</w:t>
+            </w:r>
+          </w:p>
         </w:tc>
       </w:tr>
       <w:tr>
         <w:tc>
           <w:tcPr>
-            <w:tcW w:w="3132" w:type="dxa"/>
+            <w:tcW w:w="672" w:type="dxa"/>
+          </w:tcPr>
+          <w:p>
+            <w:r>
+              <w:t>14</w:t>
+            </w:r>
+          </w:p>
+        </w:tc>
+        <w:tc>
+          <w:tcPr>
+            <w:tcW w:w="2438" w:type="dxa"/>
           </w:tcPr>
           <w:p>
             <w:r>
@@ -721,7 +1539,7 @@
         </w:tc>
         <w:tc>
           <w:tcPr>
-            <w:tcW w:w="3132" w:type="dxa"/>
+            <w:tcW w:w="3075" w:type="dxa"/>
           </w:tcPr>
           <w:p>
             <w:r>
@@ -730,7 +1548,7 @@
           </w:p>
           <w:p>
             <w:pPr>
-              <w:pStyle w:val="ListParagraph"/>
+              <w:pStyle w:val="Listenabsatz"/>
               <w:numPr>
                 <w:ilvl w:val="0"/>
                 <w:numId w:val="1"/>
@@ -742,7 +1560,7 @@
           </w:p>
           <w:p>
             <w:pPr>
-              <w:pStyle w:val="ListParagraph"/>
+              <w:pStyle w:val="Listenabsatz"/>
               <w:numPr>
                 <w:ilvl w:val="0"/>
                 <w:numId w:val="1"/>
@@ -754,7 +1572,7 @@
           </w:p>
           <w:p>
             <w:pPr>
-              <w:pStyle w:val="ListParagraph"/>
+              <w:pStyle w:val="Listenabsatz"/>
               <w:numPr>
                 <w:ilvl w:val="0"/>
                 <w:numId w:val="1"/>
@@ -767,15 +1585,39 @@
         </w:tc>
         <w:tc>
           <w:tcPr>
-            <w:tcW w:w="3132" w:type="dxa"/>
-          </w:tcPr>
-          <w:p/>
+            <w:tcW w:w="1831" w:type="dxa"/>
+          </w:tcPr>
+          <w:p>
+            <w:r>
+              <w:t>High</w:t>
+            </w:r>
+          </w:p>
+        </w:tc>
+        <w:tc>
+          <w:tcPr>
+            <w:tcW w:w="1380" w:type="dxa"/>
+          </w:tcPr>
+          <w:p>
+            <w:r>
+              <w:t>Tab ‘Feedback Forum’</w:t>
+            </w:r>
+          </w:p>
         </w:tc>
       </w:tr>
       <w:tr>
         <w:tc>
           <w:tcPr>
-            <w:tcW w:w="3132" w:type="dxa"/>
+            <w:tcW w:w="672" w:type="dxa"/>
+          </w:tcPr>
+          <w:p>
+            <w:r>
+              <w:t>15</w:t>
+            </w:r>
+          </w:p>
+        </w:tc>
+        <w:tc>
+          <w:tcPr>
+            <w:tcW w:w="2438" w:type="dxa"/>
           </w:tcPr>
           <w:p>
             <w:r>
@@ -785,81 +1627,110 @@
         </w:tc>
         <w:tc>
           <w:tcPr>
-            <w:tcW w:w="3132" w:type="dxa"/>
-          </w:tcPr>
-          <w:p>
-            <w:r>
-              <w:t>I want be able to block/stop conversation in a feedback thread</w:t>
-            </w:r>
-            <w:bookmarkStart w:id="0" w:name="_GoBack"/>
-            <w:bookmarkEnd w:id="0"/>
-          </w:p>
-        </w:tc>
-        <w:tc>
-          <w:tcPr>
-            <w:tcW w:w="3132" w:type="dxa"/>
-          </w:tcPr>
-          <w:p/>
+            <w:tcW w:w="3075" w:type="dxa"/>
+          </w:tcPr>
+          <w:p>
+            <w:r>
+              <w:t>I want be able to block/stop conversation in a feedback thread:</w:t>
+            </w:r>
+          </w:p>
+          <w:p>
+            <w:pPr>
+              <w:pStyle w:val="Listenabsatz"/>
+              <w:numPr>
+                <w:ilvl w:val="0"/>
+                <w:numId w:val="1"/>
+              </w:numPr>
+            </w:pPr>
+            <w:r>
+              <w:t>Thread only visible</w:t>
+            </w:r>
+          </w:p>
+          <w:p>
+            <w:pPr>
+              <w:pStyle w:val="Listenabsatz"/>
+              <w:numPr>
+                <w:ilvl w:val="0"/>
+                <w:numId w:val="1"/>
+              </w:numPr>
+            </w:pPr>
+            <w:r>
+              <w:t>No comment adding provided anymore</w:t>
+            </w:r>
+          </w:p>
+        </w:tc>
+        <w:tc>
+          <w:tcPr>
+            <w:tcW w:w="1831" w:type="dxa"/>
+          </w:tcPr>
+          <w:p>
+            <w:r>
+              <w:t>High</w:t>
+            </w:r>
+          </w:p>
+        </w:tc>
+        <w:tc>
+          <w:tcPr>
+            <w:tcW w:w="1380" w:type="dxa"/>
+          </w:tcPr>
+          <w:p>
+            <w:r>
+              <w:t>Tab ‘Feedback Forum’</w:t>
+            </w:r>
+          </w:p>
         </w:tc>
       </w:tr>
       <w:tr>
         <w:tc>
           <w:tcPr>
-            <w:tcW w:w="3132" w:type="dxa"/>
-          </w:tcPr>
-          <w:p/>
-        </w:tc>
-        <w:tc>
-          <w:tcPr>
-            <w:tcW w:w="3132" w:type="dxa"/>
-          </w:tcPr>
-          <w:p/>
-        </w:tc>
-        <w:tc>
-          <w:tcPr>
-            <w:tcW w:w="3132" w:type="dxa"/>
-          </w:tcPr>
-          <w:p/>
-        </w:tc>
-      </w:tr>
-      <w:tr>
-        <w:tc>
-          <w:tcPr>
-            <w:tcW w:w="3132" w:type="dxa"/>
-          </w:tcPr>
-          <w:p/>
-        </w:tc>
-        <w:tc>
-          <w:tcPr>
-            <w:tcW w:w="3132" w:type="dxa"/>
-          </w:tcPr>
-          <w:p/>
-        </w:tc>
-        <w:tc>
-          <w:tcPr>
-            <w:tcW w:w="3132" w:type="dxa"/>
-          </w:tcPr>
-          <w:p/>
-        </w:tc>
-      </w:tr>
-      <w:tr>
-        <w:tc>
-          <w:tcPr>
-            <w:tcW w:w="3132" w:type="dxa"/>
-          </w:tcPr>
-          <w:p/>
-        </w:tc>
-        <w:tc>
-          <w:tcPr>
-            <w:tcW w:w="3132" w:type="dxa"/>
-          </w:tcPr>
-          <w:p/>
-        </w:tc>
-        <w:tc>
-          <w:tcPr>
-            <w:tcW w:w="3132" w:type="dxa"/>
-          </w:tcPr>
-          <w:p/>
+            <w:tcW w:w="672" w:type="dxa"/>
+          </w:tcPr>
+          <w:p>
+            <w:r>
+              <w:lastRenderedPageBreak/>
+              <w:t>16</w:t>
+            </w:r>
+          </w:p>
+        </w:tc>
+        <w:tc>
+          <w:tcPr>
+            <w:tcW w:w="2438" w:type="dxa"/>
+          </w:tcPr>
+          <w:p>
+            <w:r>
+              <w:t>Company</w:t>
+            </w:r>
+          </w:p>
+        </w:tc>
+        <w:tc>
+          <w:tcPr>
+            <w:tcW w:w="3075" w:type="dxa"/>
+          </w:tcPr>
+          <w:p>
+            <w:r>
+              <w:t>I want to prevent people from adding attachements (audio, files, images etc.) to comments. Only the attachements belonging to the initiating feedback of a thread should be visible.</w:t>
+            </w:r>
+          </w:p>
+        </w:tc>
+        <w:tc>
+          <w:tcPr>
+            <w:tcW w:w="1831" w:type="dxa"/>
+          </w:tcPr>
+          <w:p>
+            <w:r>
+              <w:t>High</w:t>
+            </w:r>
+          </w:p>
+        </w:tc>
+        <w:tc>
+          <w:tcPr>
+            <w:tcW w:w="1380" w:type="dxa"/>
+          </w:tcPr>
+          <w:p>
+            <w:r>
+              <w:t>Tab ‘Feedback Forum’</w:t>
+            </w:r>
+          </w:p>
         </w:tc>
       </w:tr>
     </w:tbl>
@@ -876,11 +1747,144 @@
 </file>
 
 <file path=word/numbering.xml><?xml version="1.0" encoding="utf-8"?>
-<w:numbering xmlns:wpc="http://schemas.microsoft.com/office/word/2010/wordprocessingCanvas" xmlns:mo="http://schemas.microsoft.com/office/mac/office/2008/main" xmlns:mc="http://schemas.openxmlformats.org/markup-compatibility/2006" xmlns:mv="urn:schemas-microsoft-com:mac:vml" xmlns:o="urn:schemas-microsoft-com:office:office" xmlns:r="http://schemas.openxmlformats.org/officeDocument/2006/relationships" xmlns:m="http://schemas.openxmlformats.org/officeDocument/2006/math" xmlns:v="urn:schemas-microsoft-com:vml" xmlns:wp14="http://schemas.microsoft.com/office/word/2010/wordprocessingDrawing" xmlns:wp="http://schemas.openxmlformats.org/drawingml/2006/wordprocessingDrawing" xmlns:w10="urn:schemas-microsoft-com:office:word" xmlns:w="http://schemas.openxmlformats.org/wordprocessingml/2006/main" xmlns:w14="http://schemas.microsoft.com/office/word/2010/wordml" xmlns:w15="http://schemas.microsoft.com/office/word/2012/wordml" xmlns:wpg="http://schemas.microsoft.com/office/word/2010/wordprocessingGroup" xmlns:wpi="http://schemas.microsoft.com/office/word/2010/wordprocessingInk" xmlns:wne="http://schemas.microsoft.com/office/word/2006/wordml" xmlns:wps="http://schemas.microsoft.com/office/word/2010/wordprocessingShape" mc:Ignorable="w14 w15 wp14">
-  <w:abstractNum w:abstractNumId="0">
+<w:numbering xmlns:wpc="http://schemas.microsoft.com/office/word/2010/wordprocessingCanvas" xmlns:cx="http://schemas.microsoft.com/office/drawing/2014/chartex" xmlns:cx1="http://schemas.microsoft.com/office/drawing/2015/9/8/chartex" xmlns:cx2="http://schemas.microsoft.com/office/drawing/2015/10/21/chartex" xmlns:cx3="http://schemas.microsoft.com/office/drawing/2016/5/9/chartex" xmlns:cx4="http://schemas.microsoft.com/office/drawing/2016/5/10/chartex" xmlns:cx5="http://schemas.microsoft.com/office/drawing/2016/5/11/chartex" xmlns:mc="http://schemas.openxmlformats.org/markup-compatibility/2006" xmlns:o="urn:schemas-microsoft-com:office:office" xmlns:r="http://schemas.openxmlformats.org/officeDocument/2006/relationships" xmlns:m="http://schemas.openxmlformats.org/officeDocument/2006/math" xmlns:v="urn:schemas-microsoft-com:vml" xmlns:wp14="http://schemas.microsoft.com/office/word/2010/wordprocessingDrawing" xmlns:wp="http://schemas.openxmlformats.org/drawingml/2006/wordprocessingDrawing" xmlns:w10="urn:schemas-microsoft-com:office:word" xmlns:w="http://schemas.openxmlformats.org/wordprocessingml/2006/main" xmlns:w14="http://schemas.microsoft.com/office/word/2010/wordml" xmlns:w15="http://schemas.microsoft.com/office/word/2012/wordml" xmlns:w16se="http://schemas.microsoft.com/office/word/2015/wordml/symex" xmlns:wpg="http://schemas.microsoft.com/office/word/2010/wordprocessingGroup" xmlns:wpi="http://schemas.microsoft.com/office/word/2010/wordprocessingInk" xmlns:wne="http://schemas.microsoft.com/office/word/2006/wordml" xmlns:wps="http://schemas.microsoft.com/office/word/2010/wordprocessingShape" mc:Ignorable="w14 w15 w16se wp14">
+  <w:abstractNum w:abstractNumId="0" w15:restartNumberingAfterBreak="0">
+    <w:nsid w:val="FFFFFF89"/>
+    <w:multiLevelType w:val="singleLevel"/>
+    <w:tmpl w:val="FFF26D24"/>
+    <w:lvl w:ilvl="0">
+      <w:start w:val="1"/>
+      <w:numFmt w:val="bullet"/>
+      <w:pStyle w:val="Aufzhlungszeichen"/>
+      <w:lvlText w:val=""/>
+      <w:lvlJc w:val="left"/>
+      <w:pPr>
+        <w:tabs>
+          <w:tab w:val="num" w:pos="360"/>
+        </w:tabs>
+        <w:ind w:left="360" w:hanging="360"/>
+      </w:pPr>
+      <w:rPr>
+        <w:rFonts w:ascii="Symbol" w:hAnsi="Symbol" w:hint="default"/>
+      </w:rPr>
+    </w:lvl>
+  </w:abstractNum>
+  <w:abstractNum w:abstractNumId="1" w15:restartNumberingAfterBreak="0">
+    <w:nsid w:val="11D245F0"/>
+    <w:multiLevelType w:val="hybridMultilevel"/>
+    <w:tmpl w:val="21C27150"/>
+    <w:lvl w:ilvl="0" w:tplc="507E749C">
+      <w:numFmt w:val="bullet"/>
+      <w:lvlText w:val="-"/>
+      <w:lvlJc w:val="left"/>
+      <w:pPr>
+        <w:ind w:left="720" w:hanging="360"/>
+      </w:pPr>
+      <w:rPr>
+        <w:rFonts w:ascii="Calibri" w:eastAsiaTheme="minorHAnsi" w:hAnsi="Calibri" w:cs="Calibri" w:hint="default"/>
+      </w:rPr>
+    </w:lvl>
+    <w:lvl w:ilvl="1" w:tplc="04070003" w:tentative="1">
+      <w:start w:val="1"/>
+      <w:numFmt w:val="bullet"/>
+      <w:lvlText w:val="o"/>
+      <w:lvlJc w:val="left"/>
+      <w:pPr>
+        <w:ind w:left="1440" w:hanging="360"/>
+      </w:pPr>
+      <w:rPr>
+        <w:rFonts w:ascii="Courier New" w:hAnsi="Courier New" w:cs="Courier New" w:hint="default"/>
+      </w:rPr>
+    </w:lvl>
+    <w:lvl w:ilvl="2" w:tplc="04070005" w:tentative="1">
+      <w:start w:val="1"/>
+      <w:numFmt w:val="bullet"/>
+      <w:lvlText w:val=""/>
+      <w:lvlJc w:val="left"/>
+      <w:pPr>
+        <w:ind w:left="2160" w:hanging="360"/>
+      </w:pPr>
+      <w:rPr>
+        <w:rFonts w:ascii="Wingdings" w:hAnsi="Wingdings" w:hint="default"/>
+      </w:rPr>
+    </w:lvl>
+    <w:lvl w:ilvl="3" w:tplc="04070001" w:tentative="1">
+      <w:start w:val="1"/>
+      <w:numFmt w:val="bullet"/>
+      <w:lvlText w:val=""/>
+      <w:lvlJc w:val="left"/>
+      <w:pPr>
+        <w:ind w:left="2880" w:hanging="360"/>
+      </w:pPr>
+      <w:rPr>
+        <w:rFonts w:ascii="Symbol" w:hAnsi="Symbol" w:hint="default"/>
+      </w:rPr>
+    </w:lvl>
+    <w:lvl w:ilvl="4" w:tplc="04070003" w:tentative="1">
+      <w:start w:val="1"/>
+      <w:numFmt w:val="bullet"/>
+      <w:lvlText w:val="o"/>
+      <w:lvlJc w:val="left"/>
+      <w:pPr>
+        <w:ind w:left="3600" w:hanging="360"/>
+      </w:pPr>
+      <w:rPr>
+        <w:rFonts w:ascii="Courier New" w:hAnsi="Courier New" w:cs="Courier New" w:hint="default"/>
+      </w:rPr>
+    </w:lvl>
+    <w:lvl w:ilvl="5" w:tplc="04070005" w:tentative="1">
+      <w:start w:val="1"/>
+      <w:numFmt w:val="bullet"/>
+      <w:lvlText w:val=""/>
+      <w:lvlJc w:val="left"/>
+      <w:pPr>
+        <w:ind w:left="4320" w:hanging="360"/>
+      </w:pPr>
+      <w:rPr>
+        <w:rFonts w:ascii="Wingdings" w:hAnsi="Wingdings" w:hint="default"/>
+      </w:rPr>
+    </w:lvl>
+    <w:lvl w:ilvl="6" w:tplc="04070001" w:tentative="1">
+      <w:start w:val="1"/>
+      <w:numFmt w:val="bullet"/>
+      <w:lvlText w:val=""/>
+      <w:lvlJc w:val="left"/>
+      <w:pPr>
+        <w:ind w:left="5040" w:hanging="360"/>
+      </w:pPr>
+      <w:rPr>
+        <w:rFonts w:ascii="Symbol" w:hAnsi="Symbol" w:hint="default"/>
+      </w:rPr>
+    </w:lvl>
+    <w:lvl w:ilvl="7" w:tplc="04070003" w:tentative="1">
+      <w:start w:val="1"/>
+      <w:numFmt w:val="bullet"/>
+      <w:lvlText w:val="o"/>
+      <w:lvlJc w:val="left"/>
+      <w:pPr>
+        <w:ind w:left="5760" w:hanging="360"/>
+      </w:pPr>
+      <w:rPr>
+        <w:rFonts w:ascii="Courier New" w:hAnsi="Courier New" w:cs="Courier New" w:hint="default"/>
+      </w:rPr>
+    </w:lvl>
+    <w:lvl w:ilvl="8" w:tplc="04070005" w:tentative="1">
+      <w:start w:val="1"/>
+      <w:numFmt w:val="bullet"/>
+      <w:lvlText w:val=""/>
+      <w:lvlJc w:val="left"/>
+      <w:pPr>
+        <w:ind w:left="6480" w:hanging="360"/>
+      </w:pPr>
+      <w:rPr>
+        <w:rFonts w:ascii="Wingdings" w:hAnsi="Wingdings" w:hint="default"/>
+      </w:rPr>
+    </w:lvl>
+  </w:abstractNum>
+  <w:abstractNum w:abstractNumId="2" w15:restartNumberingAfterBreak="0">
     <w:nsid w:val="16CC34B0"/>
     <w:multiLevelType w:val="hybridMultilevel"/>
-    <w:tmpl w:val="C9904E60"/>
+    <w:tmpl w:val="CF161CC2"/>
     <w:lvl w:ilvl="0" w:tplc="6BC03AD0">
       <w:start w:val="4"/>
       <w:numFmt w:val="bullet"/>
@@ -991,13 +1995,19 @@
     </w:lvl>
   </w:abstractNum>
   <w:num w:numId="1">
+    <w:abstractNumId w:val="2"/>
+  </w:num>
+  <w:num w:numId="2">
     <w:abstractNumId w:val="0"/>
+  </w:num>
+  <w:num w:numId="3">
+    <w:abstractNumId w:val="1"/>
   </w:num>
 </w:numbering>
 </file>
 
 <file path=word/styles.xml><?xml version="1.0" encoding="utf-8"?>
-<w:styles xmlns:mc="http://schemas.openxmlformats.org/markup-compatibility/2006" xmlns:r="http://schemas.openxmlformats.org/officeDocument/2006/relationships" xmlns:w="http://schemas.openxmlformats.org/wordprocessingml/2006/main" xmlns:w14="http://schemas.microsoft.com/office/word/2010/wordml" xmlns:w15="http://schemas.microsoft.com/office/word/2012/wordml" mc:Ignorable="w14 w15">
+<w:styles xmlns:mc="http://schemas.openxmlformats.org/markup-compatibility/2006" xmlns:r="http://schemas.openxmlformats.org/officeDocument/2006/relationships" xmlns:w="http://schemas.openxmlformats.org/wordprocessingml/2006/main" xmlns:w14="http://schemas.microsoft.com/office/word/2010/wordml" xmlns:w15="http://schemas.microsoft.com/office/word/2012/wordml" xmlns:w16se="http://schemas.microsoft.com/office/word/2015/wordml/symex" mc:Ignorable="w14 w15 w16se">
   <w:docDefaults>
     <w:rPrDefault>
       <w:rPr>
@@ -1013,7 +2023,7 @@
       </w:pPr>
     </w:pPrDefault>
   </w:docDefaults>
-  <w:latentStyles w:defLockedState="0" w:defUIPriority="99" w:defSemiHidden="0" w:defUnhideWhenUsed="0" w:defQFormat="0" w:count="382">
+  <w:latentStyles w:defLockedState="0" w:defUIPriority="99" w:defSemiHidden="0" w:defUnhideWhenUsed="0" w:defQFormat="0" w:count="374">
     <w:lsdException w:name="Normal" w:uiPriority="0" w:qFormat="1"/>
     <w:lsdException w:name="heading 1" w:uiPriority="9" w:qFormat="1"/>
     <w:lsdException w:name="heading 2" w:semiHidden="1" w:uiPriority="9" w:unhideWhenUsed="1" w:qFormat="1"/>
@@ -1388,15 +2398,15 @@
     <w:lsdException w:name="Mention" w:semiHidden="1" w:unhideWhenUsed="1"/>
     <w:lsdException w:name="Smart Hyperlink" w:semiHidden="1" w:unhideWhenUsed="1"/>
   </w:latentStyles>
-  <w:style w:type="paragraph" w:default="1" w:styleId="Normal">
+  <w:style w:type="paragraph" w:default="1" w:styleId="Standard">
     <w:name w:val="Normal"/>
     <w:qFormat/>
   </w:style>
-  <w:style w:type="paragraph" w:styleId="Heading1">
+  <w:style w:type="paragraph" w:styleId="berschrift1">
     <w:name w:val="heading 1"/>
-    <w:basedOn w:val="Normal"/>
-    <w:next w:val="Normal"/>
-    <w:link w:val="Heading1Char"/>
+    <w:basedOn w:val="Standard"/>
+    <w:next w:val="Standard"/>
+    <w:link w:val="berschrift1Zchn"/>
     <w:uiPriority w:val="9"/>
     <w:qFormat/>
     <w:rsid w:val="00A6608B"/>
@@ -1413,13 +2423,13 @@
       <w:szCs w:val="32"/>
     </w:rPr>
   </w:style>
-  <w:style w:type="character" w:default="1" w:styleId="DefaultParagraphFont">
+  <w:style w:type="character" w:default="1" w:styleId="Absatz-Standardschriftart">
     <w:name w:val="Default Paragraph Font"/>
     <w:uiPriority w:val="1"/>
     <w:semiHidden/>
     <w:unhideWhenUsed/>
   </w:style>
-  <w:style w:type="table" w:default="1" w:styleId="TableNormal">
+  <w:style w:type="table" w:default="1" w:styleId="NormaleTabelle">
     <w:name w:val="Normal Table"/>
     <w:uiPriority w:val="99"/>
     <w:semiHidden/>
@@ -1434,16 +2444,16 @@
       </w:tblCellMar>
     </w:tblPr>
   </w:style>
-  <w:style w:type="numbering" w:default="1" w:styleId="NoList">
+  <w:style w:type="numbering" w:default="1" w:styleId="KeineListe">
     <w:name w:val="No List"/>
     <w:uiPriority w:val="99"/>
     <w:semiHidden/>
     <w:unhideWhenUsed/>
   </w:style>
-  <w:style w:type="character" w:customStyle="1" w:styleId="Heading1Char">
-    <w:name w:val="Heading 1 Char"/>
-    <w:basedOn w:val="DefaultParagraphFont"/>
-    <w:link w:val="Heading1"/>
+  <w:style w:type="character" w:customStyle="1" w:styleId="berschrift1Zchn">
+    <w:name w:val="Überschrift 1 Zchn"/>
+    <w:basedOn w:val="Absatz-Standardschriftart"/>
+    <w:link w:val="berschrift1"/>
     <w:uiPriority w:val="9"/>
     <w:rsid w:val="00A6608B"/>
     <w:rPr>
@@ -1453,16 +2463,15 @@
       <w:szCs w:val="32"/>
     </w:rPr>
   </w:style>
-  <w:style w:type="table" w:styleId="TableGrid">
+  <w:style w:type="table" w:styleId="Tabellenraster">
     <w:name w:val="Table Grid"/>
-    <w:basedOn w:val="TableNormal"/>
+    <w:basedOn w:val="NormaleTabelle"/>
     <w:uiPriority w:val="39"/>
     <w:rsid w:val="006C1A5C"/>
     <w:pPr>
       <w:spacing w:after="0" w:line="240" w:lineRule="auto"/>
     </w:pPr>
     <w:tblPr>
-      <w:tblInd w:w="0" w:type="dxa"/>
       <w:tblBorders>
         <w:top w:val="single" w:sz="4" w:space="0" w:color="auto"/>
         <w:left w:val="single" w:sz="4" w:space="0" w:color="auto"/>
@@ -1471,22 +2480,29 @@
         <w:insideH w:val="single" w:sz="4" w:space="0" w:color="auto"/>
         <w:insideV w:val="single" w:sz="4" w:space="0" w:color="auto"/>
       </w:tblBorders>
-      <w:tblCellMar>
-        <w:top w:w="0" w:type="dxa"/>
-        <w:left w:w="108" w:type="dxa"/>
-        <w:bottom w:w="0" w:type="dxa"/>
-        <w:right w:w="108" w:type="dxa"/>
-      </w:tblCellMar>
     </w:tblPr>
   </w:style>
-  <w:style w:type="paragraph" w:styleId="ListParagraph">
+  <w:style w:type="paragraph" w:styleId="Listenabsatz">
     <w:name w:val="List Paragraph"/>
-    <w:basedOn w:val="Normal"/>
+    <w:basedOn w:val="Standard"/>
     <w:uiPriority w:val="34"/>
     <w:qFormat/>
     <w:rsid w:val="00D439A1"/>
     <w:pPr>
       <w:ind w:left="720"/>
+      <w:contextualSpacing/>
+    </w:pPr>
+  </w:style>
+  <w:style w:type="paragraph" w:styleId="Aufzhlungszeichen">
+    <w:name w:val="List Bullet"/>
+    <w:basedOn w:val="Standard"/>
+    <w:uiPriority w:val="99"/>
+    <w:unhideWhenUsed/>
+    <w:rsid w:val="008348E0"/>
+    <w:pPr>
+      <w:numPr>
+        <w:numId w:val="2"/>
+      </w:numPr>
       <w:contextualSpacing/>
     </w:pPr>
   </w:style>
@@ -1752,4 +2768,16 @@
     </a:ext>
   </a:extLst>
 </a:theme>
+</file>
+
+<file path=customXml/item1.xml><?xml version="1.0" encoding="utf-8"?>
+<b:Sources xmlns:b="http://schemas.openxmlformats.org/officeDocument/2006/bibliography" xmlns="http://schemas.openxmlformats.org/officeDocument/2006/bibliography" SelectedStyle="\APASixthEditionOfficeOnline.xsl" StyleName="APA" Version="6"/>
+</file>
+
+<file path=customXml/itemProps1.xml><?xml version="1.0" encoding="utf-8"?>
+<ds:datastoreItem xmlns:ds="http://schemas.openxmlformats.org/officeDocument/2006/customXml" ds:itemID="{B1AABBD9-C2C3-4249-9C7E-A69312CC5AF0}">
+  <ds:schemaRefs>
+    <ds:schemaRef ds:uri="http://schemas.openxmlformats.org/officeDocument/2006/bibliography"/>
+  </ds:schemaRefs>
+</ds:datastoreItem>
 </file>
</xml_diff>

<commit_message>
adds edited UI prototype, user stories from 6th Oct 2017 and repository workbench schema
</commit_message>
<xml_diff>
--- a/UserStoriesList.docx
+++ b/UserStoriesList.docx
@@ -7,7 +7,15 @@
         <w:pStyle w:val="Heading1"/>
       </w:pPr>
       <w:r>
-        <w:t>Listing of User Stories for Msc Project Feedback-To-Feedback</w:t>
+        <w:t xml:space="preserve">Listing of User Stories for </w:t>
+      </w:r>
+      <w:proofErr w:type="spellStart"/>
+      <w:r>
+        <w:t>Msc</w:t>
+      </w:r>
+      <w:proofErr w:type="spellEnd"/>
+      <w:r>
+        <w:t xml:space="preserve"> Project Feedback-To-Feedback</w:t>
       </w:r>
     </w:p>
     <w:p/>
@@ -18,11 +26,11 @@
         <w:tblLook w:val="04A0" w:firstRow="1" w:lastRow="0" w:firstColumn="1" w:lastColumn="0" w:noHBand="0" w:noVBand="1"/>
       </w:tblPr>
       <w:tblGrid>
-        <w:gridCol w:w="672"/>
-        <w:gridCol w:w="2438"/>
-        <w:gridCol w:w="3075"/>
-        <w:gridCol w:w="1831"/>
-        <w:gridCol w:w="1380"/>
+        <w:gridCol w:w="662"/>
+        <w:gridCol w:w="2021"/>
+        <w:gridCol w:w="3775"/>
+        <w:gridCol w:w="1623"/>
+        <w:gridCol w:w="1315"/>
       </w:tblGrid>
       <w:tr>
         <w:tc>
@@ -78,7 +86,19 @@
               <w:rPr>
                 <w:b/>
               </w:rPr>
-              <w:t>User Story/Requrement</w:t>
+              <w:t>User Story/Requ</w:t>
+            </w:r>
+            <w:r>
+              <w:rPr>
+                <w:b/>
+              </w:rPr>
+              <w:t>i</w:t>
+            </w:r>
+            <w:r>
+              <w:rPr>
+                <w:b/>
+              </w:rPr>
+              <w:t>rement</w:t>
             </w:r>
           </w:p>
         </w:tc>
@@ -208,7 +228,13 @@
           </w:tcPr>
           <w:p>
             <w:r>
-              <w:t>We want the FTW solution to be integrated in our tools environment</w:t>
+              <w:t>We want the FT</w:t>
+            </w:r>
+            <w:r>
+              <w:t xml:space="preserve">F </w:t>
+            </w:r>
+            <w:r>
+              <w:t>solution to be integrated in our tools environment</w:t>
             </w:r>
           </w:p>
         </w:tc>
@@ -388,19 +414,31 @@
               </w:numPr>
             </w:pPr>
             <w:r>
-              <w:t>publish every feedback</w:t>
-            </w:r>
-          </w:p>
-          <w:p>
-            <w:pPr>
-              <w:pStyle w:val="ListParagraph"/>
-              <w:numPr>
-                <w:ilvl w:val="0"/>
-                <w:numId w:val="1"/>
-              </w:numPr>
-            </w:pPr>
-            <w:r>
-              <w:t>publish every feedback anonymously</w:t>
+              <w:t xml:space="preserve">publish </w:t>
+            </w:r>
+            <w:r>
+              <w:t xml:space="preserve">my </w:t>
+            </w:r>
+            <w:r>
+              <w:t>feedback</w:t>
+            </w:r>
+          </w:p>
+          <w:p>
+            <w:pPr>
+              <w:pStyle w:val="ListParagraph"/>
+              <w:numPr>
+                <w:ilvl w:val="0"/>
+                <w:numId w:val="1"/>
+              </w:numPr>
+            </w:pPr>
+            <w:r>
+              <w:t xml:space="preserve">publish </w:t>
+            </w:r>
+            <w:r>
+              <w:t>my</w:t>
+            </w:r>
+            <w:r>
+              <w:t xml:space="preserve"> feedback anonymously</w:t>
             </w:r>
           </w:p>
         </w:tc>
@@ -466,8 +504,14 @@
                 <w:ilvl w:val="0"/>
                 <w:numId w:val="1"/>
               </w:numPr>
-            </w:pPr>
-            <w:r>
+              <w:rPr>
+                <w:strike/>
+              </w:rPr>
+            </w:pPr>
+            <w:r>
+              <w:rPr>
+                <w:strike/>
+              </w:rPr>
               <w:t>whether it should be visible on my overview</w:t>
             </w:r>
           </w:p>
@@ -536,103 +580,7 @@
           </w:tcPr>
           <w:p>
             <w:r>
-              <w:t>I want to get an overview of my feedbacks showing following information:</w:t>
-            </w:r>
-          </w:p>
-          <w:p>
-            <w:pPr>
-              <w:pStyle w:val="ListParagraph"/>
-              <w:numPr>
-                <w:ilvl w:val="0"/>
-                <w:numId w:val="3"/>
-              </w:numPr>
-            </w:pPr>
-            <w:r>
-              <w:t># likes</w:t>
-            </w:r>
-          </w:p>
-          <w:p>
-            <w:pPr>
-              <w:pStyle w:val="ListParagraph"/>
-              <w:numPr>
-                <w:ilvl w:val="0"/>
-                <w:numId w:val="3"/>
-              </w:numPr>
-            </w:pPr>
-            <w:r>
-              <w:t># dislikes</w:t>
-            </w:r>
-          </w:p>
-          <w:p>
-            <w:pPr>
-              <w:pStyle w:val="ListParagraph"/>
-              <w:numPr>
-                <w:ilvl w:val="0"/>
-                <w:numId w:val="3"/>
-              </w:numPr>
-            </w:pPr>
-            <w:r>
-              <w:t># new developer messages</w:t>
-            </w:r>
-          </w:p>
-          <w:p>
-            <w:pPr>
-              <w:pStyle w:val="ListParagraph"/>
-              <w:numPr>
-                <w:ilvl w:val="0"/>
-                <w:numId w:val="3"/>
-              </w:numPr>
-            </w:pPr>
-            <w:r>
-              <w:t># new comments</w:t>
-            </w:r>
-          </w:p>
-          <w:p>
-            <w:pPr>
-              <w:pStyle w:val="ListParagraph"/>
-              <w:numPr>
-                <w:ilvl w:val="0"/>
-                <w:numId w:val="3"/>
-              </w:numPr>
-            </w:pPr>
-            <w:r>
-              <w:t>information regarding privacy of the feedback</w:t>
-            </w:r>
-          </w:p>
-          <w:p>
-            <w:pPr>
-              <w:pStyle w:val="ListParagraph"/>
-              <w:numPr>
-                <w:ilvl w:val="0"/>
-                <w:numId w:val="3"/>
-              </w:numPr>
-            </w:pPr>
-            <w:r>
-              <w:t>Text preview</w:t>
-            </w:r>
-          </w:p>
-          <w:p>
-            <w:pPr>
-              <w:pStyle w:val="ListParagraph"/>
-              <w:numPr>
-                <w:ilvl w:val="0"/>
-                <w:numId w:val="3"/>
-              </w:numPr>
-            </w:pPr>
-            <w:r>
-              <w:t>Date</w:t>
-            </w:r>
-          </w:p>
-          <w:p>
-            <w:pPr>
-              <w:pStyle w:val="ListParagraph"/>
-              <w:numPr>
-                <w:ilvl w:val="0"/>
-                <w:numId w:val="3"/>
-              </w:numPr>
-            </w:pPr>
-            <w:r>
-              <w:t>Status</w:t>
+              <w:t xml:space="preserve">I want to get a visualization of number of updated activities of my feedbacks on the corresponding tab </w:t>
             </w:r>
           </w:p>
         </w:tc>
@@ -688,6 +636,206 @@
           </w:tcPr>
           <w:p>
             <w:r>
+              <w:t>I want to get an overview of my feedbacks showing following information:</w:t>
+            </w:r>
+          </w:p>
+          <w:p>
+            <w:pPr>
+              <w:pStyle w:val="ListParagraph"/>
+              <w:numPr>
+                <w:ilvl w:val="0"/>
+                <w:numId w:val="3"/>
+              </w:numPr>
+            </w:pPr>
+            <w:r>
+              <w:t># likes</w:t>
+            </w:r>
+          </w:p>
+          <w:p>
+            <w:pPr>
+              <w:pStyle w:val="ListParagraph"/>
+              <w:numPr>
+                <w:ilvl w:val="0"/>
+                <w:numId w:val="3"/>
+              </w:numPr>
+            </w:pPr>
+            <w:r>
+              <w:t># dislikes</w:t>
+            </w:r>
+          </w:p>
+          <w:p>
+            <w:pPr>
+              <w:pStyle w:val="ListParagraph"/>
+              <w:numPr>
+                <w:ilvl w:val="0"/>
+                <w:numId w:val="3"/>
+              </w:numPr>
+            </w:pPr>
+            <w:r>
+              <w:t># new developer messages</w:t>
+            </w:r>
+          </w:p>
+          <w:p>
+            <w:pPr>
+              <w:pStyle w:val="ListParagraph"/>
+              <w:numPr>
+                <w:ilvl w:val="0"/>
+                <w:numId w:val="3"/>
+              </w:numPr>
+            </w:pPr>
+            <w:r>
+              <w:t># new comments from other users</w:t>
+            </w:r>
+          </w:p>
+          <w:p>
+            <w:pPr>
+              <w:pStyle w:val="ListParagraph"/>
+              <w:numPr>
+                <w:ilvl w:val="0"/>
+                <w:numId w:val="3"/>
+              </w:numPr>
+            </w:pPr>
+            <w:r>
+              <w:t>information regarding privacy of the feedback</w:t>
+            </w:r>
+          </w:p>
+          <w:p>
+            <w:pPr>
+              <w:pStyle w:val="ListParagraph"/>
+              <w:numPr>
+                <w:ilvl w:val="0"/>
+                <w:numId w:val="3"/>
+              </w:numPr>
+            </w:pPr>
+            <w:r>
+              <w:t>Text preview</w:t>
+            </w:r>
+          </w:p>
+          <w:p>
+            <w:pPr>
+              <w:pStyle w:val="ListParagraph"/>
+              <w:numPr>
+                <w:ilvl w:val="0"/>
+                <w:numId w:val="3"/>
+              </w:numPr>
+            </w:pPr>
+            <w:r>
+              <w:t>Date</w:t>
+            </w:r>
+          </w:p>
+          <w:p>
+            <w:pPr>
+              <w:pStyle w:val="ListParagraph"/>
+              <w:numPr>
+                <w:ilvl w:val="0"/>
+                <w:numId w:val="3"/>
+              </w:numPr>
+            </w:pPr>
+            <w:r>
+              <w:t>Status</w:t>
+            </w:r>
+          </w:p>
+          <w:p>
+            <w:pPr>
+              <w:pStyle w:val="ListParagraph"/>
+              <w:numPr>
+                <w:ilvl w:val="0"/>
+                <w:numId w:val="3"/>
+              </w:numPr>
+            </w:pPr>
+            <w:r>
+              <w:t>Summary of updates for public feedbacks</w:t>
+            </w:r>
+          </w:p>
+          <w:p>
+            <w:pPr>
+              <w:pStyle w:val="ListParagraph"/>
+              <w:numPr>
+                <w:ilvl w:val="1"/>
+                <w:numId w:val="3"/>
+              </w:numPr>
+            </w:pPr>
+            <w:r>
+              <w:t># updated likes</w:t>
+            </w:r>
+          </w:p>
+          <w:p>
+            <w:pPr>
+              <w:pStyle w:val="ListParagraph"/>
+              <w:numPr>
+                <w:ilvl w:val="1"/>
+                <w:numId w:val="3"/>
+              </w:numPr>
+            </w:pPr>
+            <w:r>
+              <w:t># updated dislikes</w:t>
+            </w:r>
+          </w:p>
+          <w:p>
+            <w:pPr>
+              <w:pStyle w:val="ListParagraph"/>
+              <w:numPr>
+                <w:ilvl w:val="1"/>
+                <w:numId w:val="3"/>
+              </w:numPr>
+            </w:pPr>
+            <w:r>
+              <w:t># updated comments</w:t>
+            </w:r>
+          </w:p>
+        </w:tc>
+        <w:tc>
+          <w:tcPr>
+            <w:tcW w:w="1831" w:type="dxa"/>
+          </w:tcPr>
+          <w:p>
+            <w:r>
+              <w:t>High</w:t>
+            </w:r>
+          </w:p>
+        </w:tc>
+        <w:tc>
+          <w:tcPr>
+            <w:tcW w:w="1380" w:type="dxa"/>
+          </w:tcPr>
+          <w:p>
+            <w:r>
+              <w:t>Tab ‘My Feedbacks’</w:t>
+            </w:r>
+          </w:p>
+        </w:tc>
+      </w:tr>
+      <w:tr>
+        <w:tc>
+          <w:tcPr>
+            <w:tcW w:w="672" w:type="dxa"/>
+          </w:tcPr>
+          <w:p>
+            <w:pPr>
+              <w:pStyle w:val="ListParagraph"/>
+              <w:numPr>
+                <w:ilvl w:val="0"/>
+                <w:numId w:val="4"/>
+              </w:numPr>
+            </w:pPr>
+          </w:p>
+        </w:tc>
+        <w:tc>
+          <w:tcPr>
+            <w:tcW w:w="2438" w:type="dxa"/>
+          </w:tcPr>
+          <w:p>
+            <w:r>
+              <w:t>End User</w:t>
+            </w:r>
+          </w:p>
+        </w:tc>
+        <w:tc>
+          <w:tcPr>
+            <w:tcW w:w="3075" w:type="dxa"/>
+          </w:tcPr>
+          <w:p>
+            <w:r>
               <w:t>By clicking on a feedback entry, I want to access following additional information / functionalities:</w:t>
             </w:r>
           </w:p>
@@ -700,19 +848,19 @@
               </w:numPr>
             </w:pPr>
             <w:r>
-              <w:t>feedback in detail as it was sent to the company (including the attachements)</w:t>
-            </w:r>
-          </w:p>
-          <w:p>
-            <w:pPr>
-              <w:pStyle w:val="ListParagraph"/>
-              <w:numPr>
-                <w:ilvl w:val="0"/>
-                <w:numId w:val="1"/>
-              </w:numPr>
-            </w:pPr>
-            <w:r>
               <w:lastRenderedPageBreak/>
+              <w:t>feedback in detail as it was sent to the company (including the attachments)</w:t>
+            </w:r>
+          </w:p>
+          <w:p>
+            <w:pPr>
+              <w:pStyle w:val="ListParagraph"/>
+              <w:numPr>
+                <w:ilvl w:val="0"/>
+                <w:numId w:val="1"/>
+              </w:numPr>
+            </w:pPr>
+            <w:r>
               <w:t>see and reply to message from the developer</w:t>
             </w:r>
           </w:p>
@@ -1092,79 +1240,7 @@
           </w:tcPr>
           <w:p>
             <w:r>
-              <w:t>I want to get an overview of public feedbacks from the community showing following information:</w:t>
-            </w:r>
-          </w:p>
-          <w:p>
-            <w:pPr>
-              <w:pStyle w:val="ListParagraph"/>
-              <w:numPr>
-                <w:ilvl w:val="0"/>
-                <w:numId w:val="3"/>
-              </w:numPr>
-            </w:pPr>
-            <w:r>
-              <w:t># likes</w:t>
-            </w:r>
-          </w:p>
-          <w:p>
-            <w:pPr>
-              <w:pStyle w:val="ListParagraph"/>
-              <w:numPr>
-                <w:ilvl w:val="0"/>
-                <w:numId w:val="3"/>
-              </w:numPr>
-            </w:pPr>
-            <w:r>
-              <w:t># dislikes</w:t>
-            </w:r>
-          </w:p>
-          <w:p>
-            <w:pPr>
-              <w:pStyle w:val="ListParagraph"/>
-              <w:numPr>
-                <w:ilvl w:val="0"/>
-                <w:numId w:val="3"/>
-              </w:numPr>
-            </w:pPr>
-            <w:r>
-              <w:t># new comments</w:t>
-            </w:r>
-          </w:p>
-          <w:p>
-            <w:pPr>
-              <w:pStyle w:val="ListParagraph"/>
-              <w:numPr>
-                <w:ilvl w:val="0"/>
-                <w:numId w:val="3"/>
-              </w:numPr>
-            </w:pPr>
-            <w:r>
-              <w:t>Text preview</w:t>
-            </w:r>
-          </w:p>
-          <w:p>
-            <w:pPr>
-              <w:pStyle w:val="ListParagraph"/>
-              <w:numPr>
-                <w:ilvl w:val="0"/>
-                <w:numId w:val="3"/>
-              </w:numPr>
-            </w:pPr>
-            <w:r>
-              <w:t>Date</w:t>
-            </w:r>
-          </w:p>
-          <w:p>
-            <w:pPr>
-              <w:pStyle w:val="ListParagraph"/>
-              <w:numPr>
-                <w:ilvl w:val="0"/>
-                <w:numId w:val="3"/>
-              </w:numPr>
-            </w:pPr>
-            <w:r>
-              <w:t>Status</w:t>
+              <w:t xml:space="preserve">I want to get a visualization of number of updated activities in the feedback forum on the corresponding tab </w:t>
             </w:r>
           </w:p>
         </w:tc>
@@ -1220,7 +1296,143 @@
           </w:tcPr>
           <w:p>
             <w:r>
-              <w:t>By clicking on a feedback entry I want to access following additional information / functionalities:</w:t>
+              <w:t>I want to get an overview of public feedbacks from the community showing following information:</w:t>
+            </w:r>
+          </w:p>
+          <w:p>
+            <w:pPr>
+              <w:pStyle w:val="ListParagraph"/>
+              <w:numPr>
+                <w:ilvl w:val="0"/>
+                <w:numId w:val="3"/>
+              </w:numPr>
+            </w:pPr>
+            <w:r>
+              <w:t># likes</w:t>
+            </w:r>
+          </w:p>
+          <w:p>
+            <w:pPr>
+              <w:pStyle w:val="ListParagraph"/>
+              <w:numPr>
+                <w:ilvl w:val="0"/>
+                <w:numId w:val="3"/>
+              </w:numPr>
+            </w:pPr>
+            <w:r>
+              <w:t># dislikes</w:t>
+            </w:r>
+          </w:p>
+          <w:p>
+            <w:pPr>
+              <w:pStyle w:val="ListParagraph"/>
+              <w:numPr>
+                <w:ilvl w:val="0"/>
+                <w:numId w:val="3"/>
+              </w:numPr>
+            </w:pPr>
+            <w:r>
+              <w:t># new comments</w:t>
+            </w:r>
+          </w:p>
+          <w:p>
+            <w:pPr>
+              <w:pStyle w:val="ListParagraph"/>
+              <w:numPr>
+                <w:ilvl w:val="0"/>
+                <w:numId w:val="3"/>
+              </w:numPr>
+            </w:pPr>
+            <w:r>
+              <w:t>Text preview</w:t>
+            </w:r>
+          </w:p>
+          <w:p>
+            <w:pPr>
+              <w:pStyle w:val="ListParagraph"/>
+              <w:numPr>
+                <w:ilvl w:val="0"/>
+                <w:numId w:val="3"/>
+              </w:numPr>
+            </w:pPr>
+            <w:r>
+              <w:t>Date</w:t>
+            </w:r>
+          </w:p>
+          <w:p>
+            <w:pPr>
+              <w:pStyle w:val="ListParagraph"/>
+              <w:numPr>
+                <w:ilvl w:val="0"/>
+                <w:numId w:val="3"/>
+              </w:numPr>
+            </w:pPr>
+            <w:r>
+              <w:t>Status</w:t>
+            </w:r>
+          </w:p>
+        </w:tc>
+        <w:tc>
+          <w:tcPr>
+            <w:tcW w:w="1831" w:type="dxa"/>
+          </w:tcPr>
+          <w:p>
+            <w:r>
+              <w:t>High</w:t>
+            </w:r>
+          </w:p>
+        </w:tc>
+        <w:tc>
+          <w:tcPr>
+            <w:tcW w:w="1380" w:type="dxa"/>
+          </w:tcPr>
+          <w:p>
+            <w:r>
+              <w:t>Tab ‘Feedback Forum’</w:t>
+            </w:r>
+          </w:p>
+        </w:tc>
+      </w:tr>
+      <w:tr>
+        <w:tc>
+          <w:tcPr>
+            <w:tcW w:w="672" w:type="dxa"/>
+          </w:tcPr>
+          <w:p>
+            <w:pPr>
+              <w:pStyle w:val="ListParagraph"/>
+              <w:numPr>
+                <w:ilvl w:val="0"/>
+                <w:numId w:val="4"/>
+              </w:numPr>
+            </w:pPr>
+          </w:p>
+        </w:tc>
+        <w:tc>
+          <w:tcPr>
+            <w:tcW w:w="2438" w:type="dxa"/>
+          </w:tcPr>
+          <w:p>
+            <w:r>
+              <w:t>End User</w:t>
+            </w:r>
+          </w:p>
+        </w:tc>
+        <w:tc>
+          <w:tcPr>
+            <w:tcW w:w="3075" w:type="dxa"/>
+          </w:tcPr>
+          <w:p>
+            <w:r>
+              <w:t xml:space="preserve">By clicking on a feedback </w:t>
+            </w:r>
+            <w:proofErr w:type="gramStart"/>
+            <w:r>
+              <w:t>entry</w:t>
+            </w:r>
+            <w:proofErr w:type="gramEnd"/>
+            <w:r>
+              <w:t xml:space="preserve"> I want to access following additional information / functionalities:</w:t>
             </w:r>
           </w:p>
           <w:p>
@@ -1244,45 +1456,50 @@
               </w:numPr>
             </w:pPr>
             <w:r>
+              <w:t># dislikes (add dislike)</w:t>
+            </w:r>
+          </w:p>
+          <w:p>
+            <w:pPr>
+              <w:pStyle w:val="ListParagraph"/>
+              <w:numPr>
+                <w:ilvl w:val="0"/>
+                <w:numId w:val="1"/>
+              </w:numPr>
+            </w:pPr>
+            <w:r>
+              <w:t>Add comment from my side</w:t>
+            </w:r>
+          </w:p>
+          <w:p>
+            <w:pPr>
+              <w:pStyle w:val="ListParagraph"/>
+              <w:numPr>
+                <w:ilvl w:val="0"/>
+                <w:numId w:val="1"/>
+              </w:numPr>
+            </w:pPr>
+            <w:r>
+              <w:t>Delete/Undo comments</w:t>
+            </w:r>
+          </w:p>
+          <w:p>
+            <w:pPr>
+              <w:pStyle w:val="ListParagraph"/>
+              <w:numPr>
+                <w:ilvl w:val="0"/>
+                <w:numId w:val="1"/>
+              </w:numPr>
+            </w:pPr>
+            <w:r>
               <w:lastRenderedPageBreak/>
-              <w:t># dislikes (add dislike)</w:t>
-            </w:r>
-          </w:p>
-          <w:p>
-            <w:pPr>
-              <w:pStyle w:val="ListParagraph"/>
-              <w:numPr>
-                <w:ilvl w:val="0"/>
-                <w:numId w:val="1"/>
-              </w:numPr>
-            </w:pPr>
-            <w:r>
-              <w:t>Add comment from my side</w:t>
-            </w:r>
-          </w:p>
-          <w:p>
-            <w:pPr>
-              <w:pStyle w:val="ListParagraph"/>
-              <w:numPr>
-                <w:ilvl w:val="0"/>
-                <w:numId w:val="1"/>
-              </w:numPr>
-            </w:pPr>
-            <w:r>
-              <w:t>Delete/Undo comments</w:t>
-            </w:r>
-          </w:p>
-          <w:p>
-            <w:pPr>
-              <w:pStyle w:val="ListParagraph"/>
-              <w:numPr>
-                <w:ilvl w:val="0"/>
-                <w:numId w:val="1"/>
-              </w:numPr>
-            </w:pPr>
-            <w:r>
-              <w:t>get a detail view of the feedback along with the initial attachements</w:t>
-            </w:r>
+              <w:t xml:space="preserve">get a detail view of the feedback along with the initial </w:t>
+            </w:r>
+            <w:proofErr w:type="spellStart"/>
+            <w:r>
+              <w:t>attachements</w:t>
+            </w:r>
+            <w:proofErr w:type="spellEnd"/>
           </w:p>
         </w:tc>
         <w:tc>
@@ -1476,8 +1693,6 @@
             <w:r>
               <w:t>Tab ‘Feedback Forum’</w:t>
             </w:r>
-            <w:bookmarkStart w:id="0" w:name="_GoBack"/>
-            <w:bookmarkEnd w:id="0"/>
           </w:p>
         </w:tc>
       </w:tr>
@@ -1502,7 +1717,7 @@
           </w:tcPr>
           <w:p>
             <w:r>
-              <w:t>Company</w:t>
+              <w:t>End User</w:t>
             </w:r>
           </w:p>
         </w:tc>
@@ -1512,7 +1727,31 @@
           </w:tcPr>
           <w:p>
             <w:r>
-              <w:t>I want to get a FTF solution that fits my existing design and is connected to my tools with easy integration.</w:t>
+              <w:t>I want to see a summarized visualization upon login to user account of</w:t>
+            </w:r>
+          </w:p>
+          <w:p>
+            <w:pPr>
+              <w:pStyle w:val="ListParagraph"/>
+              <w:numPr>
+                <w:ilvl w:val="0"/>
+                <w:numId w:val="1"/>
+              </w:numPr>
+            </w:pPr>
+            <w:r>
+              <w:t># updates in the feedback forum</w:t>
+            </w:r>
+          </w:p>
+          <w:p>
+            <w:pPr>
+              <w:pStyle w:val="ListParagraph"/>
+              <w:numPr>
+                <w:ilvl w:val="0"/>
+                <w:numId w:val="1"/>
+              </w:numPr>
+            </w:pPr>
+            <w:r>
+              <w:t># updates of my own feedbacks</w:t>
             </w:r>
           </w:p>
         </w:tc>
@@ -1522,7 +1761,7 @@
           </w:tcPr>
           <w:p>
             <w:r>
-              <w:t>Medium / Low</w:t>
+              <w:t>Medium</w:t>
             </w:r>
           </w:p>
         </w:tc>
@@ -1532,7 +1771,7 @@
           </w:tcPr>
           <w:p>
             <w:r>
-              <w:t>General</w:t>
+              <w:t>Feedback account icon</w:t>
             </w:r>
           </w:p>
         </w:tc>
@@ -1550,15 +1789,6 @@
                 <w:numId w:val="4"/>
               </w:numPr>
             </w:pPr>
-            <w:r>
-              <w:softHyphen/>
-            </w:r>
-            <w:r>
-              <w:softHyphen/>
-            </w:r>
-            <w:r>
-              <w:softHyphen/>
-            </w:r>
           </w:p>
         </w:tc>
         <w:tc>
@@ -1567,7 +1797,7 @@
           </w:tcPr>
           <w:p>
             <w:r>
-              <w:t>Company</w:t>
+              <w:t>End User</w:t>
             </w:r>
           </w:p>
         </w:tc>
@@ -1577,7 +1807,7 @@
           </w:tcPr>
           <w:p>
             <w:r>
-              <w:t>I want the user to be notified after a certain timeperiod being inactive</w:t>
+              <w:t>On selection of the number of updates of my own feedbacks I want to be directed to the tab “My Feedback”</w:t>
             </w:r>
           </w:p>
         </w:tc>
@@ -1587,7 +1817,7 @@
           </w:tcPr>
           <w:p>
             <w:r>
-              <w:t>High</w:t>
+              <w:t>Medium</w:t>
             </w:r>
           </w:p>
         </w:tc>
@@ -1597,7 +1827,7 @@
           </w:tcPr>
           <w:p>
             <w:r>
-              <w:t>General</w:t>
+              <w:t>Feedback account icon</w:t>
             </w:r>
           </w:p>
         </w:tc>
@@ -1623,6 +1853,62 @@
           </w:tcPr>
           <w:p>
             <w:r>
+              <w:t>End User</w:t>
+            </w:r>
+          </w:p>
+        </w:tc>
+        <w:tc>
+          <w:tcPr>
+            <w:tcW w:w="3075" w:type="dxa"/>
+          </w:tcPr>
+          <w:p>
+            <w:r>
+              <w:t>On selection of the number of updates in the feedback forum I want to be directed to the tab “Feedback Forum”</w:t>
+            </w:r>
+          </w:p>
+        </w:tc>
+        <w:tc>
+          <w:tcPr>
+            <w:tcW w:w="1831" w:type="dxa"/>
+          </w:tcPr>
+          <w:p>
+            <w:r>
+              <w:t>Medium</w:t>
+            </w:r>
+          </w:p>
+        </w:tc>
+        <w:tc>
+          <w:tcPr>
+            <w:tcW w:w="1380" w:type="dxa"/>
+          </w:tcPr>
+          <w:p>
+            <w:r>
+              <w:t>Feedback account icon</w:t>
+            </w:r>
+          </w:p>
+        </w:tc>
+      </w:tr>
+      <w:tr>
+        <w:tc>
+          <w:tcPr>
+            <w:tcW w:w="672" w:type="dxa"/>
+          </w:tcPr>
+          <w:p>
+            <w:pPr>
+              <w:pStyle w:val="ListParagraph"/>
+              <w:numPr>
+                <w:ilvl w:val="0"/>
+                <w:numId w:val="4"/>
+              </w:numPr>
+            </w:pPr>
+          </w:p>
+        </w:tc>
+        <w:tc>
+          <w:tcPr>
+            <w:tcW w:w="2438" w:type="dxa"/>
+          </w:tcPr>
+          <w:p>
+            <w:r>
               <w:t>Company</w:t>
             </w:r>
           </w:p>
@@ -1633,7 +1919,150 @@
           </w:tcPr>
           <w:p>
             <w:r>
-              <w:t>On first sign up in the tool I want the user be notified with an email about the new FTW tool including its most important functionalities (short walkthrough)</w:t>
+              <w:t>I want to get a FTF solution that fits my existing design and is connected to my tools with easy integration.</w:t>
+            </w:r>
+          </w:p>
+        </w:tc>
+        <w:tc>
+          <w:tcPr>
+            <w:tcW w:w="1831" w:type="dxa"/>
+          </w:tcPr>
+          <w:p>
+            <w:r>
+              <w:t>Medium / Low</w:t>
+            </w:r>
+          </w:p>
+        </w:tc>
+        <w:tc>
+          <w:tcPr>
+            <w:tcW w:w="1380" w:type="dxa"/>
+          </w:tcPr>
+          <w:p>
+            <w:r>
+              <w:t>General</w:t>
+            </w:r>
+          </w:p>
+        </w:tc>
+      </w:tr>
+      <w:tr>
+        <w:tc>
+          <w:tcPr>
+            <w:tcW w:w="672" w:type="dxa"/>
+          </w:tcPr>
+          <w:p>
+            <w:pPr>
+              <w:pStyle w:val="ListParagraph"/>
+              <w:numPr>
+                <w:ilvl w:val="0"/>
+                <w:numId w:val="4"/>
+              </w:numPr>
+            </w:pPr>
+            <w:r>
+              <w:softHyphen/>
+            </w:r>
+            <w:r>
+              <w:softHyphen/>
+            </w:r>
+            <w:r>
+              <w:softHyphen/>
+            </w:r>
+          </w:p>
+        </w:tc>
+        <w:tc>
+          <w:tcPr>
+            <w:tcW w:w="2438" w:type="dxa"/>
+          </w:tcPr>
+          <w:p>
+            <w:r>
+              <w:t>Company</w:t>
+            </w:r>
+          </w:p>
+        </w:tc>
+        <w:tc>
+          <w:tcPr>
+            <w:tcW w:w="3075" w:type="dxa"/>
+          </w:tcPr>
+          <w:p>
+            <w:r>
+              <w:t xml:space="preserve">I want the user to be notified after a certain </w:t>
+            </w:r>
+            <w:proofErr w:type="gramStart"/>
+            <w:r>
+              <w:t>time</w:t>
+            </w:r>
+            <w:r>
+              <w:t xml:space="preserve"> </w:t>
+            </w:r>
+            <w:r>
+              <w:t>period</w:t>
+            </w:r>
+            <w:proofErr w:type="gramEnd"/>
+            <w:r>
+              <w:t xml:space="preserve"> being inactive</w:t>
+            </w:r>
+          </w:p>
+        </w:tc>
+        <w:tc>
+          <w:tcPr>
+            <w:tcW w:w="1831" w:type="dxa"/>
+          </w:tcPr>
+          <w:p>
+            <w:r>
+              <w:t>High</w:t>
+            </w:r>
+          </w:p>
+        </w:tc>
+        <w:tc>
+          <w:tcPr>
+            <w:tcW w:w="1380" w:type="dxa"/>
+          </w:tcPr>
+          <w:p>
+            <w:r>
+              <w:t>General</w:t>
+            </w:r>
+          </w:p>
+        </w:tc>
+      </w:tr>
+      <w:tr>
+        <w:tc>
+          <w:tcPr>
+            <w:tcW w:w="672" w:type="dxa"/>
+          </w:tcPr>
+          <w:p>
+            <w:pPr>
+              <w:pStyle w:val="ListParagraph"/>
+              <w:numPr>
+                <w:ilvl w:val="0"/>
+                <w:numId w:val="4"/>
+              </w:numPr>
+            </w:pPr>
+          </w:p>
+        </w:tc>
+        <w:tc>
+          <w:tcPr>
+            <w:tcW w:w="2438" w:type="dxa"/>
+          </w:tcPr>
+          <w:p>
+            <w:r>
+              <w:t>Company</w:t>
+            </w:r>
+          </w:p>
+        </w:tc>
+        <w:tc>
+          <w:tcPr>
+            <w:tcW w:w="3075" w:type="dxa"/>
+          </w:tcPr>
+          <w:p>
+            <w:r>
+              <w:t xml:space="preserve">On first sign up in the tool I want the user </w:t>
+            </w:r>
+            <w:proofErr w:type="gramStart"/>
+            <w:r>
+              <w:t>be</w:t>
+            </w:r>
+            <w:proofErr w:type="gramEnd"/>
+            <w:r>
+              <w:t xml:space="preserve"> notified with an email about the new FTW tool including its most important functionalities (short walkthrough)</w:t>
             </w:r>
           </w:p>
         </w:tc>
@@ -1748,7 +2177,15 @@
           </w:tcPr>
           <w:p>
             <w:r>
-              <w:t>I want be able to merge feedbacks for the same topics</w:t>
+              <w:t xml:space="preserve">I want </w:t>
+            </w:r>
+            <w:proofErr w:type="gramStart"/>
+            <w:r>
+              <w:t>be</w:t>
+            </w:r>
+            <w:proofErr w:type="gramEnd"/>
+            <w:r>
+              <w:t xml:space="preserve"> able to merge feedbacks for the same topics</w:t>
             </w:r>
           </w:p>
         </w:tc>
@@ -2052,6 +2489,99 @@
           </w:tcPr>
           <w:p>
             <w:r>
+              <w:t xml:space="preserve">I want to control the threads </w:t>
+            </w:r>
+            <w:proofErr w:type="gramStart"/>
+            <w:r>
+              <w:t>in order to</w:t>
+            </w:r>
+            <w:proofErr w:type="gramEnd"/>
+            <w:r>
+              <w:t xml:space="preserve"> be able to</w:t>
+            </w:r>
+          </w:p>
+          <w:p>
+            <w:pPr>
+              <w:pStyle w:val="ListParagraph"/>
+              <w:numPr>
+                <w:ilvl w:val="0"/>
+                <w:numId w:val="1"/>
+              </w:numPr>
+            </w:pPr>
+            <w:r>
+              <w:t>Close a thread once a feature is implemented/planned/rejected</w:t>
+            </w:r>
+          </w:p>
+          <w:p>
+            <w:pPr>
+              <w:pStyle w:val="ListParagraph"/>
+              <w:numPr>
+                <w:ilvl w:val="0"/>
+                <w:numId w:val="1"/>
+              </w:numPr>
+            </w:pPr>
+            <w:r>
+              <w:t xml:space="preserve">Close a thread if no further information a needed to proceed with integrating/evaluating feedback </w:t>
+            </w:r>
+          </w:p>
+        </w:tc>
+        <w:tc>
+          <w:tcPr>
+            <w:tcW w:w="1831" w:type="dxa"/>
+          </w:tcPr>
+          <w:p>
+            <w:r>
+              <w:t>Medium</w:t>
+            </w:r>
+          </w:p>
+        </w:tc>
+        <w:tc>
+          <w:tcPr>
+            <w:tcW w:w="1380" w:type="dxa"/>
+          </w:tcPr>
+          <w:p>
+            <w:r>
+              <w:t>Tab ‘Feedback Forum’</w:t>
+            </w:r>
+            <w:bookmarkStart w:id="0" w:name="_GoBack"/>
+            <w:bookmarkEnd w:id="0"/>
+          </w:p>
+        </w:tc>
+      </w:tr>
+      <w:tr>
+        <w:trPr>
+          <w:trHeight w:val="2081"/>
+        </w:trPr>
+        <w:tc>
+          <w:tcPr>
+            <w:tcW w:w="672" w:type="dxa"/>
+          </w:tcPr>
+          <w:p>
+            <w:pPr>
+              <w:pStyle w:val="ListParagraph"/>
+              <w:numPr>
+                <w:ilvl w:val="0"/>
+                <w:numId w:val="4"/>
+              </w:numPr>
+            </w:pPr>
+          </w:p>
+        </w:tc>
+        <w:tc>
+          <w:tcPr>
+            <w:tcW w:w="2438" w:type="dxa"/>
+          </w:tcPr>
+          <w:p>
+            <w:r>
+              <w:t>Company</w:t>
+            </w:r>
+          </w:p>
+        </w:tc>
+        <w:tc>
+          <w:tcPr>
+            <w:tcW w:w="3075" w:type="dxa"/>
+          </w:tcPr>
+          <w:p>
+            <w:r>
               <w:t>I want to promote the feedback forum by advertising feedbacks with</w:t>
             </w:r>
           </w:p>
@@ -2184,7 +2714,11 @@
               </w:numPr>
             </w:pPr>
             <w:r>
-              <w:t>Feedback is only visible for me in Feedback Forum with note that this is not publicly visible yet</w:t>
+              <w:t xml:space="preserve">Feedback is only visible for me in Feedback Forum with note </w:t>
+            </w:r>
+            <w:r>
+              <w:lastRenderedPageBreak/>
+              <w:t>that this is not publicly visible yet</w:t>
             </w:r>
           </w:p>
         </w:tc>
@@ -2194,6 +2728,7 @@
           </w:tcPr>
           <w:p>
             <w:r>
+              <w:lastRenderedPageBreak/>
               <w:t>Medium</w:t>
             </w:r>
           </w:p>
@@ -2343,7 +2878,7 @@
         <w:rFonts w:ascii="Calibri" w:eastAsiaTheme="minorHAnsi" w:hAnsi="Calibri" w:cs="Calibri" w:hint="default"/>
       </w:rPr>
     </w:lvl>
-    <w:lvl w:ilvl="1" w:tplc="04070003" w:tentative="1">
+    <w:lvl w:ilvl="1" w:tplc="04070003">
       <w:start w:val="1"/>
       <w:numFmt w:val="bullet"/>
       <w:lvlText w:val="o"/>
@@ -3433,7 +3968,7 @@
 </file>
 
 <file path=customXml/itemProps1.xml><?xml version="1.0" encoding="utf-8"?>
-<ds:datastoreItem xmlns:ds="http://schemas.openxmlformats.org/officeDocument/2006/customXml" ds:itemID="{118FDAF2-9A28-394B-BC89-FC747B129B8E}">
+<ds:datastoreItem xmlns:ds="http://schemas.openxmlformats.org/officeDocument/2006/customXml" ds:itemID="{A1690A01-7A41-B140-8F24-79DAB22551C7}">
   <ds:schemaRefs>
     <ds:schemaRef ds:uri="http://schemas.openxmlformats.org/officeDocument/2006/bibliography"/>
   </ds:schemaRefs>

</xml_diff>